<commit_message>
update template: text to start after abstractd on first page, orange title, slightly smaller bottom margins
</commit_message>
<xml_diff>
--- a/inst/template/manuscript.docx
+++ b/inst/template/manuscript.docx
@@ -679,15 +679,6 @@
       <w:r>
         <w:rPr/>
         <w:t>Conclusion: HAVE RESOLVED TO COMBINE OUR EFFORTS TO ACCOMPLISH THESE AIMS. Accordingly, our respective Governments, through representatives assembled in the city of San Francisco, who have exhibited their full powers found to be in good and due form, have agreed to the present Charter of the United Nations and do hereby establish an international organization to be known as the United Nations.</w:t>
-      </w:r>
-    </w:p>
-    <w:p>
-      <w:pPr>
-        <w:pStyle w:val="Normal"/>
-        <w:rPr/>
-      </w:pPr>
-      <w:r>
-        <w:rPr/>
       </w:r>
       <w:r>
         <w:br w:type="page"/>

</xml_diff>

<commit_message>
produce tailored latex enumeration list  in case reference_parsing = F
</commit_message>
<xml_diff>
--- a/inst/template/manuscript.docx
+++ b/inst/template/manuscript.docx
@@ -213,7 +213,11 @@
             </w:pPr>
             <w:r>
               <w:rPr/>
-              <w:t>0000-xxxx-xxxx-xxxx</w:t>
+              <w:t>0000-0000-0000-</w:t>
+            </w:r>
+            <w:r>
+              <w:rPr/>
+              <w:t>0000</w:t>
             </w:r>
           </w:p>
         </w:tc>
@@ -3794,7 +3798,27 @@
           <w:sz w:val="20"/>
           <w:szCs w:val="20"/>
         </w:rPr>
-        <w:t>Characteristics of weighted study sample in a 1-column long table'</w:t>
+        <w:t>Characteristics of weighted study sample in a 1-column long table</w:t>
+      </w:r>
+      <w:r>
+        <w:rPr>
+          <w:rFonts w:cs="Open Sans" w:ascii="Open Sans" w:hAnsi="Open Sans"/>
+          <w:bCs/>
+          <w:kern w:val="0"/>
+          <w:sz w:val="20"/>
+          <w:szCs w:val="20"/>
+        </w:rPr>
+        <w:t>.</w:t>
+      </w:r>
+      <w:r>
+        <w:rPr>
+          <w:rFonts w:cs="Open Sans" w:ascii="Open Sans" w:hAnsi="Open Sans"/>
+          <w:bCs/>
+          <w:kern w:val="0"/>
+          <w:sz w:val="20"/>
+          <w:szCs w:val="20"/>
+        </w:rPr>
+        <w:t>'</w:t>
       </w:r>
       <w:r>
         <w:rPr>
@@ -7116,7 +7140,7 @@
         <w:rPr>
           <w:rFonts w:eastAsia="Times New Roman" w:cs="Times New Roman" w:ascii="Times New Roman" w:hAnsi="Times New Roman"/>
         </w:rPr>
-        <w:t>[[table,label: 'tab2',caption: 'More data in a two-column wide table', wide, fullgrid, colwidths: [40,20,20,20], colaligns: [l,c,c,c], table]]</w:t>
+        <w:t>[[table,label: 'tab2',caption: 'More data in a two-column wide table.', wide, fullgrid, colwidths: [40,20,20,20], colaligns: [l,c,c,c], table]]</w:t>
       </w:r>
     </w:p>
     <w:p>
@@ -7147,6 +7171,3154 @@
       <w:r>
         <w:rPr/>
         <w:t>Lorem ipsum dolor sit amet, consectetur adipiscing elit, sed do eiusmod tempor incididunt ut labore et dolore magna aliqua. Ut enim ad minim veniam, quis nostrud exercitation ullamco laboris nisi ut aliquip ex ea commodo consequat. Duis aute irure dolor in reprehenderit in voluptate velit esse cillum dolore eu fugiat nulla pariatur. Excepteur sint occaecat cupidatat non proident, sunt in culpa qui officia deserunt mollit anim id est laborum.</w:t>
+      </w:r>
+      <w:r>
+        <w:br w:type="page"/>
+      </w:r>
+    </w:p>
+    <w:tbl>
+      <w:tblPr>
+        <w:tblW w:w="9771" w:type="dxa"/>
+        <w:jc w:val="center"/>
+        <w:tblInd w:w="0" w:type="dxa"/>
+        <w:tblLayout w:type="fixed"/>
+        <w:tblCellMar>
+          <w:top w:w="100" w:type="dxa"/>
+          <w:left w:w="100" w:type="dxa"/>
+          <w:bottom w:w="100" w:type="dxa"/>
+          <w:right w:w="100" w:type="dxa"/>
+        </w:tblCellMar>
+        <w:tblLook w:val="0000" w:noHBand="0" w:noVBand="0" w:firstColumn="0" w:lastRow="0" w:lastColumn="0" w:firstRow="0"/>
+      </w:tblPr>
+      <w:tblGrid>
+        <w:gridCol w:w="3830"/>
+        <w:gridCol w:w="1687"/>
+        <w:gridCol w:w="1846"/>
+        <w:gridCol w:w="2407"/>
+      </w:tblGrid>
+      <w:tr>
+        <w:trPr>
+          <w:trHeight w:val="466" w:hRule="atLeast"/>
+        </w:trPr>
+        <w:tc>
+          <w:tcPr>
+            <w:tcW w:w="3830" w:type="dxa"/>
+            <w:tcBorders>
+              <w:top w:val="single" w:sz="8" w:space="0" w:color="000000"/>
+              <w:left w:val="single" w:sz="8" w:space="0" w:color="000000"/>
+              <w:bottom w:val="single" w:sz="8" w:space="0" w:color="000000"/>
+              <w:right w:val="single" w:sz="8" w:space="0" w:color="000000"/>
+            </w:tcBorders>
+          </w:tcPr>
+          <w:p>
+            <w:pPr>
+              <w:pStyle w:val="Normal"/>
+              <w:pageBreakBefore/>
+              <w:spacing w:lineRule="auto" w:line="240" w:before="0" w:after="0"/>
+              <w:jc w:val="center"/>
+              <w:rPr>
+                <w:rFonts w:ascii="Open Sans" w:hAnsi="Open Sans" w:cs="Open Sans"/>
+                <w:sz w:val="18"/>
+                <w:szCs w:val="18"/>
+              </w:rPr>
+            </w:pPr>
+            <w:r>
+              <w:rPr>
+                <w:rFonts w:cs="Open Sans" w:ascii="Open Sans" w:hAnsi="Open Sans"/>
+                <w:sz w:val="18"/>
+                <w:szCs w:val="18"/>
+              </w:rPr>
+            </w:r>
+          </w:p>
+        </w:tc>
+        <w:tc>
+          <w:tcPr>
+            <w:tcW w:w="1687" w:type="dxa"/>
+            <w:tcBorders>
+              <w:top w:val="single" w:sz="8" w:space="0" w:color="000000"/>
+              <w:bottom w:val="single" w:sz="8" w:space="0" w:color="000000"/>
+              <w:right w:val="single" w:sz="8" w:space="0" w:color="000000"/>
+            </w:tcBorders>
+          </w:tcPr>
+          <w:p>
+            <w:pPr>
+              <w:pStyle w:val="Normal"/>
+              <w:spacing w:lineRule="auto" w:line="240" w:before="0" w:after="0"/>
+              <w:jc w:val="center"/>
+              <w:rPr>
+                <w:rFonts w:ascii="Open Sans" w:hAnsi="Open Sans" w:cs="Open Sans"/>
+                <w:b/>
+                <w:sz w:val="18"/>
+                <w:szCs w:val="18"/>
+              </w:rPr>
+            </w:pPr>
+            <w:r>
+              <w:rPr>
+                <w:rFonts w:cs="Open Sans" w:ascii="Open Sans" w:hAnsi="Open Sans"/>
+                <w:b/>
+                <w:kern w:val="0"/>
+                <w:sz w:val="18"/>
+                <w:szCs w:val="18"/>
+              </w:rPr>
+              <w:t>**N (%)**</w:t>
+            </w:r>
+          </w:p>
+        </w:tc>
+        <w:tc>
+          <w:tcPr>
+            <w:tcW w:w="1846" w:type="dxa"/>
+            <w:tcBorders>
+              <w:top w:val="single" w:sz="8" w:space="0" w:color="000000"/>
+              <w:bottom w:val="single" w:sz="8" w:space="0" w:color="000000"/>
+              <w:right w:val="single" w:sz="8" w:space="0" w:color="000000"/>
+            </w:tcBorders>
+          </w:tcPr>
+          <w:p>
+            <w:pPr>
+              <w:pStyle w:val="Normal"/>
+              <w:spacing w:lineRule="auto" w:line="240" w:before="0" w:after="0"/>
+              <w:jc w:val="center"/>
+              <w:rPr>
+                <w:rFonts w:ascii="Open Sans" w:hAnsi="Open Sans" w:cs="Open Sans"/>
+                <w:b/>
+                <w:sz w:val="18"/>
+                <w:szCs w:val="18"/>
+              </w:rPr>
+            </w:pPr>
+            <w:r>
+              <w:rPr>
+                <w:rFonts w:cs="Open Sans" w:ascii="Open Sans" w:hAnsi="Open Sans"/>
+                <w:b/>
+                <w:kern w:val="0"/>
+                <w:sz w:val="18"/>
+                <w:szCs w:val="18"/>
+              </w:rPr>
+              <w:t>**Crude PR (95% CI)**</w:t>
+            </w:r>
+          </w:p>
+        </w:tc>
+        <w:tc>
+          <w:tcPr>
+            <w:tcW w:w="2407" w:type="dxa"/>
+            <w:tcBorders>
+              <w:top w:val="single" w:sz="8" w:space="0" w:color="000000"/>
+              <w:bottom w:val="single" w:sz="8" w:space="0" w:color="000000"/>
+              <w:right w:val="single" w:sz="8" w:space="0" w:color="000000"/>
+            </w:tcBorders>
+          </w:tcPr>
+          <w:p>
+            <w:pPr>
+              <w:pStyle w:val="Normal"/>
+              <w:spacing w:lineRule="auto" w:line="240" w:before="0" w:after="0"/>
+              <w:jc w:val="center"/>
+              <w:rPr>
+                <w:rFonts w:ascii="Open Sans" w:hAnsi="Open Sans" w:cs="Open Sans"/>
+                <w:b/>
+                <w:sz w:val="18"/>
+                <w:szCs w:val="18"/>
+              </w:rPr>
+            </w:pPr>
+            <w:r>
+              <w:rPr>
+                <w:rFonts w:cs="Open Sans" w:ascii="Open Sans" w:hAnsi="Open Sans"/>
+                <w:b/>
+                <w:kern w:val="0"/>
+                <w:sz w:val="18"/>
+                <w:szCs w:val="18"/>
+              </w:rPr>
+              <w:t>**Adjusted PR (95% CI)**</w:t>
+            </w:r>
+          </w:p>
+        </w:tc>
+      </w:tr>
+      <w:tr>
+        <w:trPr>
+          <w:trHeight w:val="215" w:hRule="atLeast"/>
+        </w:trPr>
+        <w:tc>
+          <w:tcPr>
+            <w:tcW w:w="3830" w:type="dxa"/>
+            <w:tcBorders>
+              <w:left w:val="single" w:sz="8" w:space="0" w:color="000000"/>
+              <w:bottom w:val="single" w:sz="8" w:space="0" w:color="000000"/>
+              <w:right w:val="single" w:sz="8" w:space="0" w:color="000000"/>
+            </w:tcBorders>
+            <w:shd w:color="auto" w:fill="D9D9D9" w:val="clear"/>
+          </w:tcPr>
+          <w:p>
+            <w:pPr>
+              <w:pStyle w:val="Normal"/>
+              <w:spacing w:lineRule="auto" w:line="240" w:before="0" w:after="0"/>
+              <w:rPr>
+                <w:rFonts w:ascii="Open Sans" w:hAnsi="Open Sans" w:cs="Open Sans"/>
+                <w:b/>
+                <w:sz w:val="18"/>
+                <w:szCs w:val="18"/>
+              </w:rPr>
+            </w:pPr>
+            <w:r>
+              <w:rPr>
+                <w:rFonts w:cs="Open Sans" w:ascii="Open Sans" w:hAnsi="Open Sans"/>
+                <w:b/>
+                <w:kern w:val="0"/>
+                <w:sz w:val="18"/>
+                <w:szCs w:val="18"/>
+              </w:rPr>
+              <w:t>#**Socio-demographic factors**</w:t>
+            </w:r>
+          </w:p>
+        </w:tc>
+        <w:tc>
+          <w:tcPr>
+            <w:tcW w:w="1687" w:type="dxa"/>
+            <w:tcBorders>
+              <w:bottom w:val="single" w:sz="8" w:space="0" w:color="000000"/>
+              <w:right w:val="single" w:sz="8" w:space="0" w:color="000000"/>
+            </w:tcBorders>
+            <w:shd w:color="auto" w:fill="D9D9D9" w:val="clear"/>
+          </w:tcPr>
+          <w:p>
+            <w:pPr>
+              <w:pStyle w:val="Normal"/>
+              <w:spacing w:lineRule="auto" w:line="240" w:before="0" w:after="0"/>
+              <w:jc w:val="center"/>
+              <w:rPr>
+                <w:rFonts w:ascii="Open Sans" w:hAnsi="Open Sans" w:cs="Open Sans"/>
+                <w:sz w:val="18"/>
+                <w:szCs w:val="18"/>
+              </w:rPr>
+            </w:pPr>
+            <w:r>
+              <w:rPr>
+                <w:rFonts w:cs="Open Sans" w:ascii="Open Sans" w:hAnsi="Open Sans"/>
+                <w:sz w:val="18"/>
+                <w:szCs w:val="18"/>
+              </w:rPr>
+            </w:r>
+          </w:p>
+        </w:tc>
+        <w:tc>
+          <w:tcPr>
+            <w:tcW w:w="1846" w:type="dxa"/>
+            <w:tcBorders>
+              <w:bottom w:val="single" w:sz="8" w:space="0" w:color="000000"/>
+              <w:right w:val="single" w:sz="8" w:space="0" w:color="000000"/>
+            </w:tcBorders>
+            <w:shd w:color="auto" w:fill="D9D9D9" w:val="clear"/>
+          </w:tcPr>
+          <w:p>
+            <w:pPr>
+              <w:pStyle w:val="Normal"/>
+              <w:spacing w:lineRule="auto" w:line="240" w:before="0" w:after="0"/>
+              <w:jc w:val="center"/>
+              <w:rPr>
+                <w:rFonts w:ascii="Open Sans" w:hAnsi="Open Sans" w:cs="Open Sans"/>
+                <w:sz w:val="18"/>
+                <w:szCs w:val="18"/>
+              </w:rPr>
+            </w:pPr>
+            <w:r>
+              <w:rPr>
+                <w:rFonts w:cs="Open Sans" w:ascii="Open Sans" w:hAnsi="Open Sans"/>
+                <w:sz w:val="18"/>
+                <w:szCs w:val="18"/>
+              </w:rPr>
+            </w:r>
+          </w:p>
+        </w:tc>
+        <w:tc>
+          <w:tcPr>
+            <w:tcW w:w="2407" w:type="dxa"/>
+            <w:tcBorders>
+              <w:bottom w:val="single" w:sz="8" w:space="0" w:color="000000"/>
+              <w:right w:val="single" w:sz="8" w:space="0" w:color="000000"/>
+            </w:tcBorders>
+            <w:shd w:color="auto" w:fill="D9D9D9" w:val="clear"/>
+          </w:tcPr>
+          <w:p>
+            <w:pPr>
+              <w:pStyle w:val="Normal"/>
+              <w:spacing w:lineRule="auto" w:line="240" w:before="0" w:after="0"/>
+              <w:jc w:val="center"/>
+              <w:rPr>
+                <w:rFonts w:ascii="Open Sans" w:hAnsi="Open Sans" w:cs="Open Sans"/>
+                <w:sz w:val="18"/>
+                <w:szCs w:val="18"/>
+              </w:rPr>
+            </w:pPr>
+            <w:r>
+              <w:rPr>
+                <w:rFonts w:cs="Open Sans" w:ascii="Open Sans" w:hAnsi="Open Sans"/>
+                <w:sz w:val="18"/>
+                <w:szCs w:val="18"/>
+              </w:rPr>
+            </w:r>
+          </w:p>
+        </w:tc>
+      </w:tr>
+      <w:tr>
+        <w:trPr>
+          <w:trHeight w:val="759" w:hRule="atLeast"/>
+        </w:trPr>
+        <w:tc>
+          <w:tcPr>
+            <w:tcW w:w="3830" w:type="dxa"/>
+            <w:tcBorders>
+              <w:left w:val="single" w:sz="8" w:space="0" w:color="000000"/>
+              <w:bottom w:val="single" w:sz="8" w:space="0" w:color="000000"/>
+              <w:right w:val="single" w:sz="8" w:space="0" w:color="000000"/>
+            </w:tcBorders>
+          </w:tcPr>
+          <w:p>
+            <w:pPr>
+              <w:pStyle w:val="Normal"/>
+              <w:spacing w:lineRule="auto" w:line="240" w:before="0" w:after="0"/>
+              <w:rPr>
+                <w:rFonts w:ascii="Open Sans" w:hAnsi="Open Sans" w:cs="Open Sans"/>
+                <w:b/>
+                <w:sz w:val="18"/>
+                <w:szCs w:val="18"/>
+              </w:rPr>
+            </w:pPr>
+            <w:r>
+              <w:rPr>
+                <w:rFonts w:cs="Open Sans" w:ascii="Open Sans" w:hAnsi="Open Sans"/>
+                <w:b/>
+                <w:kern w:val="0"/>
+                <w:sz w:val="18"/>
+                <w:szCs w:val="18"/>
+              </w:rPr>
+              <w:t>**Sex**</w:t>
+            </w:r>
+          </w:p>
+          <w:p>
+            <w:pPr>
+              <w:pStyle w:val="Normal"/>
+              <w:spacing w:lineRule="auto" w:line="240" w:before="0" w:after="0"/>
+              <w:rPr>
+                <w:rFonts w:ascii="Open Sans" w:hAnsi="Open Sans" w:cs="Open Sans"/>
+                <w:sz w:val="18"/>
+                <w:szCs w:val="18"/>
+              </w:rPr>
+            </w:pPr>
+            <w:r>
+              <w:rPr>
+                <w:rFonts w:cs="Open Sans" w:ascii="Open Sans" w:hAnsi="Open Sans"/>
+                <w:kern w:val="0"/>
+                <w:sz w:val="18"/>
+                <w:szCs w:val="18"/>
+              </w:rPr>
+              <w:t>Men</w:t>
+            </w:r>
+          </w:p>
+          <w:p>
+            <w:pPr>
+              <w:pStyle w:val="Normal"/>
+              <w:spacing w:lineRule="auto" w:line="240" w:before="0" w:after="0"/>
+              <w:rPr>
+                <w:rFonts w:ascii="Open Sans" w:hAnsi="Open Sans" w:cs="Open Sans"/>
+                <w:sz w:val="18"/>
+                <w:szCs w:val="18"/>
+              </w:rPr>
+            </w:pPr>
+            <w:r>
+              <w:rPr>
+                <w:rFonts w:cs="Open Sans" w:ascii="Open Sans" w:hAnsi="Open Sans"/>
+                <w:kern w:val="0"/>
+                <w:sz w:val="18"/>
+                <w:szCs w:val="18"/>
+              </w:rPr>
+              <w:t>Women</w:t>
+            </w:r>
+          </w:p>
+        </w:tc>
+        <w:tc>
+          <w:tcPr>
+            <w:tcW w:w="1687" w:type="dxa"/>
+            <w:tcBorders>
+              <w:bottom w:val="single" w:sz="8" w:space="0" w:color="000000"/>
+              <w:right w:val="single" w:sz="8" w:space="0" w:color="000000"/>
+            </w:tcBorders>
+          </w:tcPr>
+          <w:p>
+            <w:pPr>
+              <w:pStyle w:val="Normal"/>
+              <w:spacing w:lineRule="auto" w:line="240" w:before="0" w:after="0"/>
+              <w:jc w:val="center"/>
+              <w:rPr>
+                <w:rFonts w:ascii="Open Sans" w:hAnsi="Open Sans" w:cs="Open Sans"/>
+                <w:sz w:val="18"/>
+                <w:szCs w:val="18"/>
+              </w:rPr>
+            </w:pPr>
+            <w:r>
+              <w:rPr>
+                <w:rFonts w:cs="Open Sans" w:ascii="Open Sans" w:hAnsi="Open Sans"/>
+                <w:sz w:val="18"/>
+                <w:szCs w:val="18"/>
+              </w:rPr>
+            </w:r>
+          </w:p>
+        </w:tc>
+        <w:tc>
+          <w:tcPr>
+            <w:tcW w:w="1846" w:type="dxa"/>
+            <w:tcBorders>
+              <w:bottom w:val="single" w:sz="8" w:space="0" w:color="000000"/>
+              <w:right w:val="single" w:sz="8" w:space="0" w:color="000000"/>
+            </w:tcBorders>
+          </w:tcPr>
+          <w:p>
+            <w:pPr>
+              <w:pStyle w:val="Normal"/>
+              <w:spacing w:lineRule="auto" w:line="240" w:before="0" w:after="0"/>
+              <w:jc w:val="center"/>
+              <w:rPr>
+                <w:rFonts w:ascii="Open Sans" w:hAnsi="Open Sans" w:cs="Open Sans"/>
+                <w:sz w:val="18"/>
+                <w:szCs w:val="18"/>
+              </w:rPr>
+            </w:pPr>
+            <w:r>
+              <w:rPr>
+                <w:rFonts w:cs="Open Sans" w:ascii="Open Sans" w:hAnsi="Open Sans"/>
+                <w:sz w:val="18"/>
+                <w:szCs w:val="18"/>
+              </w:rPr>
+            </w:r>
+          </w:p>
+        </w:tc>
+        <w:tc>
+          <w:tcPr>
+            <w:tcW w:w="2407" w:type="dxa"/>
+            <w:tcBorders>
+              <w:bottom w:val="single" w:sz="8" w:space="0" w:color="000000"/>
+              <w:right w:val="single" w:sz="8" w:space="0" w:color="000000"/>
+            </w:tcBorders>
+          </w:tcPr>
+          <w:p>
+            <w:pPr>
+              <w:pStyle w:val="Normal"/>
+              <w:spacing w:lineRule="auto" w:line="240" w:before="0" w:after="0"/>
+              <w:jc w:val="center"/>
+              <w:rPr>
+                <w:rFonts w:ascii="Open Sans" w:hAnsi="Open Sans" w:cs="Open Sans"/>
+                <w:sz w:val="18"/>
+                <w:szCs w:val="18"/>
+              </w:rPr>
+            </w:pPr>
+            <w:r>
+              <w:rPr>
+                <w:rFonts w:cs="Open Sans" w:ascii="Open Sans" w:hAnsi="Open Sans"/>
+                <w:sz w:val="18"/>
+                <w:szCs w:val="18"/>
+              </w:rPr>
+            </w:r>
+          </w:p>
+        </w:tc>
+      </w:tr>
+      <w:tr>
+        <w:trPr>
+          <w:trHeight w:val="1355" w:hRule="atLeast"/>
+        </w:trPr>
+        <w:tc>
+          <w:tcPr>
+            <w:tcW w:w="3830" w:type="dxa"/>
+            <w:tcBorders>
+              <w:left w:val="single" w:sz="8" w:space="0" w:color="000000"/>
+              <w:bottom w:val="single" w:sz="8" w:space="0" w:color="000000"/>
+              <w:right w:val="single" w:sz="8" w:space="0" w:color="000000"/>
+            </w:tcBorders>
+          </w:tcPr>
+          <w:p>
+            <w:pPr>
+              <w:pStyle w:val="Normal"/>
+              <w:spacing w:lineRule="auto" w:line="240" w:before="0" w:after="0"/>
+              <w:rPr>
+                <w:rFonts w:ascii="Open Sans" w:hAnsi="Open Sans" w:cs="Open Sans"/>
+                <w:b/>
+                <w:sz w:val="18"/>
+                <w:szCs w:val="18"/>
+              </w:rPr>
+            </w:pPr>
+            <w:r>
+              <w:rPr>
+                <w:rFonts w:cs="Open Sans" w:ascii="Open Sans" w:hAnsi="Open Sans"/>
+                <w:b/>
+                <w:kern w:val="0"/>
+                <w:sz w:val="18"/>
+                <w:szCs w:val="18"/>
+              </w:rPr>
+              <w:t>**Age**</w:t>
+            </w:r>
+          </w:p>
+          <w:p>
+            <w:pPr>
+              <w:pStyle w:val="Normal"/>
+              <w:spacing w:lineRule="auto" w:line="240" w:before="0" w:after="0"/>
+              <w:rPr>
+                <w:rFonts w:ascii="Open Sans" w:hAnsi="Open Sans" w:cs="Open Sans"/>
+                <w:sz w:val="18"/>
+                <w:szCs w:val="18"/>
+              </w:rPr>
+            </w:pPr>
+            <w:r>
+              <w:rPr>
+                <w:rFonts w:cs="Open Sans" w:ascii="Open Sans" w:hAnsi="Open Sans"/>
+                <w:kern w:val="0"/>
+                <w:sz w:val="18"/>
+                <w:szCs w:val="18"/>
+              </w:rPr>
+              <w:t>18–29</w:t>
+            </w:r>
+          </w:p>
+          <w:p>
+            <w:pPr>
+              <w:pStyle w:val="Normal"/>
+              <w:spacing w:lineRule="auto" w:line="240" w:before="0" w:after="0"/>
+              <w:rPr>
+                <w:rFonts w:ascii="Open Sans" w:hAnsi="Open Sans" w:cs="Open Sans"/>
+                <w:sz w:val="18"/>
+                <w:szCs w:val="18"/>
+              </w:rPr>
+            </w:pPr>
+            <w:r>
+              <w:rPr>
+                <w:rFonts w:cs="Open Sans" w:ascii="Open Sans" w:hAnsi="Open Sans"/>
+                <w:kern w:val="0"/>
+                <w:sz w:val="18"/>
+                <w:szCs w:val="18"/>
+              </w:rPr>
+              <w:t>30–44</w:t>
+            </w:r>
+          </w:p>
+          <w:p>
+            <w:pPr>
+              <w:pStyle w:val="Normal"/>
+              <w:spacing w:lineRule="auto" w:line="240" w:before="0" w:after="0"/>
+              <w:rPr>
+                <w:rFonts w:ascii="Open Sans" w:hAnsi="Open Sans" w:cs="Open Sans"/>
+                <w:sz w:val="18"/>
+                <w:szCs w:val="18"/>
+              </w:rPr>
+            </w:pPr>
+            <w:r>
+              <w:rPr>
+                <w:rFonts w:cs="Open Sans" w:ascii="Open Sans" w:hAnsi="Open Sans"/>
+                <w:kern w:val="0"/>
+                <w:sz w:val="18"/>
+                <w:szCs w:val="18"/>
+              </w:rPr>
+              <w:t>45–64</w:t>
+            </w:r>
+          </w:p>
+          <w:p>
+            <w:pPr>
+              <w:pStyle w:val="Normal"/>
+              <w:spacing w:lineRule="auto" w:line="240" w:before="0" w:after="0"/>
+              <w:rPr>
+                <w:rFonts w:ascii="Open Sans" w:hAnsi="Open Sans" w:cs="Open Sans"/>
+                <w:sz w:val="18"/>
+                <w:szCs w:val="18"/>
+              </w:rPr>
+            </w:pPr>
+            <w:r>
+              <w:rPr>
+                <w:rFonts w:cs="Open Sans" w:ascii="Open Sans" w:hAnsi="Open Sans"/>
+                <w:kern w:val="0"/>
+                <w:sz w:val="18"/>
+                <w:szCs w:val="18"/>
+              </w:rPr>
+              <w:t>65–84</w:t>
+            </w:r>
+          </w:p>
+        </w:tc>
+        <w:tc>
+          <w:tcPr>
+            <w:tcW w:w="1687" w:type="dxa"/>
+            <w:tcBorders>
+              <w:bottom w:val="single" w:sz="8" w:space="0" w:color="000000"/>
+              <w:right w:val="single" w:sz="8" w:space="0" w:color="000000"/>
+            </w:tcBorders>
+          </w:tcPr>
+          <w:p>
+            <w:pPr>
+              <w:pStyle w:val="Normal"/>
+              <w:spacing w:lineRule="auto" w:line="240" w:before="0" w:after="0"/>
+              <w:jc w:val="center"/>
+              <w:rPr>
+                <w:rFonts w:ascii="Open Sans" w:hAnsi="Open Sans" w:cs="Open Sans"/>
+                <w:sz w:val="18"/>
+                <w:szCs w:val="18"/>
+              </w:rPr>
+            </w:pPr>
+            <w:r>
+              <w:rPr>
+                <w:rFonts w:cs="Open Sans" w:ascii="Open Sans" w:hAnsi="Open Sans"/>
+                <w:sz w:val="18"/>
+                <w:szCs w:val="18"/>
+              </w:rPr>
+            </w:r>
+          </w:p>
+        </w:tc>
+        <w:tc>
+          <w:tcPr>
+            <w:tcW w:w="1846" w:type="dxa"/>
+            <w:tcBorders>
+              <w:bottom w:val="single" w:sz="8" w:space="0" w:color="000000"/>
+              <w:right w:val="single" w:sz="8" w:space="0" w:color="000000"/>
+            </w:tcBorders>
+          </w:tcPr>
+          <w:p>
+            <w:pPr>
+              <w:pStyle w:val="Normal"/>
+              <w:spacing w:lineRule="auto" w:line="240" w:before="0" w:after="0"/>
+              <w:jc w:val="center"/>
+              <w:rPr>
+                <w:rFonts w:ascii="Open Sans" w:hAnsi="Open Sans" w:cs="Open Sans"/>
+                <w:sz w:val="18"/>
+                <w:szCs w:val="18"/>
+              </w:rPr>
+            </w:pPr>
+            <w:r>
+              <w:rPr>
+                <w:rFonts w:cs="Open Sans" w:ascii="Open Sans" w:hAnsi="Open Sans"/>
+                <w:sz w:val="18"/>
+                <w:szCs w:val="18"/>
+              </w:rPr>
+            </w:r>
+          </w:p>
+        </w:tc>
+        <w:tc>
+          <w:tcPr>
+            <w:tcW w:w="2407" w:type="dxa"/>
+            <w:tcBorders>
+              <w:bottom w:val="single" w:sz="8" w:space="0" w:color="000000"/>
+              <w:right w:val="single" w:sz="8" w:space="0" w:color="000000"/>
+            </w:tcBorders>
+          </w:tcPr>
+          <w:p>
+            <w:pPr>
+              <w:pStyle w:val="Normal"/>
+              <w:spacing w:lineRule="auto" w:line="240" w:before="0" w:after="0"/>
+              <w:jc w:val="center"/>
+              <w:rPr>
+                <w:rFonts w:ascii="Open Sans" w:hAnsi="Open Sans" w:cs="Open Sans"/>
+                <w:sz w:val="18"/>
+                <w:szCs w:val="18"/>
+              </w:rPr>
+            </w:pPr>
+            <w:r>
+              <w:rPr>
+                <w:rFonts w:cs="Open Sans" w:ascii="Open Sans" w:hAnsi="Open Sans"/>
+                <w:sz w:val="18"/>
+                <w:szCs w:val="18"/>
+              </w:rPr>
+            </w:r>
+          </w:p>
+        </w:tc>
+      </w:tr>
+      <w:tr>
+        <w:trPr>
+          <w:trHeight w:val="1602" w:hRule="atLeast"/>
+        </w:trPr>
+        <w:tc>
+          <w:tcPr>
+            <w:tcW w:w="3830" w:type="dxa"/>
+            <w:tcBorders>
+              <w:left w:val="single" w:sz="8" w:space="0" w:color="000000"/>
+              <w:bottom w:val="single" w:sz="8" w:space="0" w:color="000000"/>
+              <w:right w:val="single" w:sz="8" w:space="0" w:color="000000"/>
+            </w:tcBorders>
+          </w:tcPr>
+          <w:p>
+            <w:pPr>
+              <w:pStyle w:val="Normal"/>
+              <w:spacing w:lineRule="auto" w:line="240" w:before="0" w:after="0"/>
+              <w:rPr>
+                <w:rFonts w:ascii="Open Sans" w:hAnsi="Open Sans" w:cs="Open Sans"/>
+                <w:b/>
+                <w:sz w:val="18"/>
+                <w:szCs w:val="18"/>
+                <w:lang w:val="sv-SE"/>
+              </w:rPr>
+            </w:pPr>
+            <w:r>
+              <w:rPr>
+                <w:rFonts w:cs="Open Sans" w:ascii="Open Sans" w:hAnsi="Open Sans"/>
+                <w:b/>
+                <w:kern w:val="0"/>
+                <w:sz w:val="18"/>
+                <w:szCs w:val="18"/>
+                <w:lang w:val="sv-SE"/>
+              </w:rPr>
+              <w:t>**Region of residence**</w:t>
+            </w:r>
+          </w:p>
+          <w:p>
+            <w:pPr>
+              <w:pStyle w:val="Normal"/>
+              <w:spacing w:lineRule="auto" w:line="240" w:before="0" w:after="0"/>
+              <w:rPr>
+                <w:rFonts w:ascii="Open Sans" w:hAnsi="Open Sans" w:cs="Open Sans"/>
+                <w:sz w:val="18"/>
+                <w:szCs w:val="18"/>
+                <w:lang w:val="sv-SE"/>
+              </w:rPr>
+            </w:pPr>
+            <w:r>
+              <w:rPr>
+                <w:rFonts w:cs="Open Sans" w:ascii="Open Sans" w:hAnsi="Open Sans"/>
+                <w:kern w:val="0"/>
+                <w:sz w:val="18"/>
+                <w:szCs w:val="18"/>
+                <w:lang w:val="sv-SE"/>
+              </w:rPr>
+              <w:t>Norrbotten</w:t>
+            </w:r>
+          </w:p>
+          <w:p>
+            <w:pPr>
+              <w:pStyle w:val="Normal"/>
+              <w:spacing w:lineRule="auto" w:line="240" w:before="0" w:after="0"/>
+              <w:rPr>
+                <w:rFonts w:ascii="Open Sans" w:hAnsi="Open Sans" w:cs="Open Sans"/>
+                <w:sz w:val="18"/>
+                <w:szCs w:val="18"/>
+                <w:lang w:val="sv-SE"/>
+              </w:rPr>
+            </w:pPr>
+            <w:r>
+              <w:rPr>
+                <w:rFonts w:cs="Open Sans" w:ascii="Open Sans" w:hAnsi="Open Sans"/>
+                <w:kern w:val="0"/>
+                <w:sz w:val="18"/>
+                <w:szCs w:val="18"/>
+                <w:lang w:val="sv-SE"/>
+              </w:rPr>
+              <w:t>Västerbotten</w:t>
+            </w:r>
+          </w:p>
+          <w:p>
+            <w:pPr>
+              <w:pStyle w:val="Normal"/>
+              <w:spacing w:lineRule="auto" w:line="240" w:before="0" w:after="0"/>
+              <w:rPr>
+                <w:rFonts w:ascii="Open Sans" w:hAnsi="Open Sans" w:cs="Open Sans"/>
+                <w:sz w:val="18"/>
+                <w:szCs w:val="18"/>
+                <w:lang w:val="sv-SE"/>
+              </w:rPr>
+            </w:pPr>
+            <w:r>
+              <w:rPr>
+                <w:rFonts w:cs="Open Sans" w:ascii="Open Sans" w:hAnsi="Open Sans"/>
+                <w:kern w:val="0"/>
+                <w:sz w:val="18"/>
+                <w:szCs w:val="18"/>
+                <w:lang w:val="sv-SE"/>
+              </w:rPr>
+              <w:t>Jämtland-Härjedalen</w:t>
+            </w:r>
+          </w:p>
+          <w:p>
+            <w:pPr>
+              <w:pStyle w:val="Normal"/>
+              <w:spacing w:lineRule="auto" w:line="240" w:before="0" w:after="0"/>
+              <w:rPr>
+                <w:rFonts w:ascii="Open Sans" w:hAnsi="Open Sans" w:cs="Open Sans"/>
+                <w:sz w:val="18"/>
+                <w:szCs w:val="18"/>
+                <w:lang w:val="sv-SE"/>
+              </w:rPr>
+            </w:pPr>
+            <w:r>
+              <w:rPr>
+                <w:rFonts w:cs="Open Sans" w:ascii="Open Sans" w:hAnsi="Open Sans"/>
+                <w:kern w:val="0"/>
+                <w:sz w:val="18"/>
+                <w:szCs w:val="18"/>
+              </w:rPr>
+              <w:t>Stockholm</w:t>
+            </w:r>
+          </w:p>
+          <w:p>
+            <w:pPr>
+              <w:pStyle w:val="Normal"/>
+              <w:spacing w:lineRule="auto" w:line="240" w:before="0" w:after="0"/>
+              <w:rPr>
+                <w:rFonts w:ascii="Open Sans" w:hAnsi="Open Sans" w:cs="Open Sans"/>
+                <w:sz w:val="18"/>
+                <w:szCs w:val="18"/>
+              </w:rPr>
+            </w:pPr>
+            <w:r>
+              <w:rPr>
+                <w:rFonts w:cs="Open Sans" w:ascii="Open Sans" w:hAnsi="Open Sans"/>
+                <w:kern w:val="0"/>
+                <w:sz w:val="18"/>
+                <w:szCs w:val="18"/>
+                <w:lang w:val="sv-SE"/>
+              </w:rPr>
+              <w:t>Other</w:t>
+            </w:r>
+          </w:p>
+        </w:tc>
+        <w:tc>
+          <w:tcPr>
+            <w:tcW w:w="1687" w:type="dxa"/>
+            <w:tcBorders>
+              <w:bottom w:val="single" w:sz="8" w:space="0" w:color="000000"/>
+              <w:right w:val="single" w:sz="8" w:space="0" w:color="000000"/>
+            </w:tcBorders>
+          </w:tcPr>
+          <w:p>
+            <w:pPr>
+              <w:pStyle w:val="Normal"/>
+              <w:spacing w:lineRule="auto" w:line="240" w:before="0" w:after="0"/>
+              <w:jc w:val="center"/>
+              <w:rPr>
+                <w:rFonts w:ascii="Open Sans" w:hAnsi="Open Sans" w:cs="Open Sans"/>
+                <w:sz w:val="18"/>
+                <w:szCs w:val="18"/>
+              </w:rPr>
+            </w:pPr>
+            <w:r>
+              <w:rPr>
+                <w:rFonts w:cs="Open Sans" w:ascii="Open Sans" w:hAnsi="Open Sans"/>
+                <w:sz w:val="18"/>
+                <w:szCs w:val="18"/>
+              </w:rPr>
+            </w:r>
+          </w:p>
+        </w:tc>
+        <w:tc>
+          <w:tcPr>
+            <w:tcW w:w="1846" w:type="dxa"/>
+            <w:tcBorders>
+              <w:bottom w:val="single" w:sz="8" w:space="0" w:color="000000"/>
+              <w:right w:val="single" w:sz="8" w:space="0" w:color="000000"/>
+            </w:tcBorders>
+          </w:tcPr>
+          <w:p>
+            <w:pPr>
+              <w:pStyle w:val="Normal"/>
+              <w:spacing w:lineRule="auto" w:line="240" w:before="0" w:after="0"/>
+              <w:jc w:val="center"/>
+              <w:rPr>
+                <w:rFonts w:ascii="Open Sans" w:hAnsi="Open Sans" w:cs="Open Sans"/>
+                <w:sz w:val="18"/>
+                <w:szCs w:val="18"/>
+              </w:rPr>
+            </w:pPr>
+            <w:r>
+              <w:rPr>
+                <w:rFonts w:cs="Open Sans" w:ascii="Open Sans" w:hAnsi="Open Sans"/>
+                <w:sz w:val="18"/>
+                <w:szCs w:val="18"/>
+              </w:rPr>
+            </w:r>
+          </w:p>
+        </w:tc>
+        <w:tc>
+          <w:tcPr>
+            <w:tcW w:w="2407" w:type="dxa"/>
+            <w:tcBorders>
+              <w:bottom w:val="single" w:sz="8" w:space="0" w:color="000000"/>
+              <w:right w:val="single" w:sz="8" w:space="0" w:color="000000"/>
+            </w:tcBorders>
+          </w:tcPr>
+          <w:p>
+            <w:pPr>
+              <w:pStyle w:val="Normal"/>
+              <w:spacing w:lineRule="auto" w:line="240" w:before="0" w:after="0"/>
+              <w:jc w:val="center"/>
+              <w:rPr>
+                <w:rFonts w:ascii="Open Sans" w:hAnsi="Open Sans" w:cs="Open Sans"/>
+                <w:sz w:val="18"/>
+                <w:szCs w:val="18"/>
+              </w:rPr>
+            </w:pPr>
+            <w:r>
+              <w:rPr>
+                <w:rFonts w:cs="Open Sans" w:ascii="Open Sans" w:hAnsi="Open Sans"/>
+                <w:sz w:val="18"/>
+                <w:szCs w:val="18"/>
+              </w:rPr>
+            </w:r>
+          </w:p>
+        </w:tc>
+      </w:tr>
+      <w:tr>
+        <w:trPr>
+          <w:trHeight w:val="227" w:hRule="atLeast"/>
+        </w:trPr>
+        <w:tc>
+          <w:tcPr>
+            <w:tcW w:w="3830" w:type="dxa"/>
+            <w:tcBorders>
+              <w:left w:val="single" w:sz="8" w:space="0" w:color="000000"/>
+              <w:bottom w:val="single" w:sz="8" w:space="0" w:color="000000"/>
+              <w:right w:val="single" w:sz="8" w:space="0" w:color="000000"/>
+            </w:tcBorders>
+            <w:shd w:color="auto" w:fill="D9D9D9" w:val="clear"/>
+          </w:tcPr>
+          <w:p>
+            <w:pPr>
+              <w:pStyle w:val="Normal"/>
+              <w:spacing w:lineRule="auto" w:line="240" w:before="0" w:after="0"/>
+              <w:rPr>
+                <w:rFonts w:ascii="Open Sans" w:hAnsi="Open Sans" w:cs="Open Sans"/>
+                <w:b/>
+                <w:sz w:val="18"/>
+                <w:szCs w:val="18"/>
+              </w:rPr>
+            </w:pPr>
+            <w:r>
+              <w:rPr>
+                <w:rFonts w:cs="Open Sans" w:ascii="Open Sans" w:hAnsi="Open Sans"/>
+                <w:b/>
+                <w:kern w:val="0"/>
+                <w:sz w:val="18"/>
+                <w:szCs w:val="18"/>
+              </w:rPr>
+              <w:t>#**Socio-economic factors**</w:t>
+            </w:r>
+          </w:p>
+        </w:tc>
+        <w:tc>
+          <w:tcPr>
+            <w:tcW w:w="1687" w:type="dxa"/>
+            <w:tcBorders>
+              <w:bottom w:val="single" w:sz="8" w:space="0" w:color="000000"/>
+              <w:right w:val="single" w:sz="8" w:space="0" w:color="000000"/>
+            </w:tcBorders>
+            <w:shd w:color="auto" w:fill="D9D9D9" w:val="clear"/>
+          </w:tcPr>
+          <w:p>
+            <w:pPr>
+              <w:pStyle w:val="Normal"/>
+              <w:spacing w:lineRule="auto" w:line="240" w:before="0" w:after="0"/>
+              <w:jc w:val="center"/>
+              <w:rPr>
+                <w:rFonts w:ascii="Open Sans" w:hAnsi="Open Sans" w:cs="Open Sans"/>
+                <w:sz w:val="18"/>
+                <w:szCs w:val="18"/>
+              </w:rPr>
+            </w:pPr>
+            <w:r>
+              <w:rPr>
+                <w:rFonts w:cs="Open Sans" w:ascii="Open Sans" w:hAnsi="Open Sans"/>
+                <w:sz w:val="18"/>
+                <w:szCs w:val="18"/>
+              </w:rPr>
+            </w:r>
+          </w:p>
+        </w:tc>
+        <w:tc>
+          <w:tcPr>
+            <w:tcW w:w="1846" w:type="dxa"/>
+            <w:tcBorders>
+              <w:bottom w:val="single" w:sz="8" w:space="0" w:color="000000"/>
+              <w:right w:val="single" w:sz="8" w:space="0" w:color="000000"/>
+            </w:tcBorders>
+            <w:shd w:color="auto" w:fill="D9D9D9" w:val="clear"/>
+          </w:tcPr>
+          <w:p>
+            <w:pPr>
+              <w:pStyle w:val="Normal"/>
+              <w:spacing w:lineRule="auto" w:line="240" w:before="0" w:after="0"/>
+              <w:jc w:val="center"/>
+              <w:rPr>
+                <w:rFonts w:ascii="Open Sans" w:hAnsi="Open Sans" w:cs="Open Sans"/>
+                <w:sz w:val="18"/>
+                <w:szCs w:val="18"/>
+              </w:rPr>
+            </w:pPr>
+            <w:r>
+              <w:rPr>
+                <w:rFonts w:cs="Open Sans" w:ascii="Open Sans" w:hAnsi="Open Sans"/>
+                <w:sz w:val="18"/>
+                <w:szCs w:val="18"/>
+              </w:rPr>
+            </w:r>
+          </w:p>
+        </w:tc>
+        <w:tc>
+          <w:tcPr>
+            <w:tcW w:w="2407" w:type="dxa"/>
+            <w:tcBorders>
+              <w:bottom w:val="single" w:sz="8" w:space="0" w:color="000000"/>
+              <w:right w:val="single" w:sz="8" w:space="0" w:color="000000"/>
+            </w:tcBorders>
+            <w:shd w:color="auto" w:fill="D9D9D9" w:val="clear"/>
+          </w:tcPr>
+          <w:p>
+            <w:pPr>
+              <w:pStyle w:val="Normal"/>
+              <w:spacing w:lineRule="auto" w:line="240" w:before="0" w:after="0"/>
+              <w:jc w:val="center"/>
+              <w:rPr>
+                <w:rFonts w:ascii="Open Sans" w:hAnsi="Open Sans" w:cs="Open Sans"/>
+                <w:sz w:val="18"/>
+                <w:szCs w:val="18"/>
+              </w:rPr>
+            </w:pPr>
+            <w:r>
+              <w:rPr>
+                <w:rFonts w:cs="Open Sans" w:ascii="Open Sans" w:hAnsi="Open Sans"/>
+                <w:sz w:val="18"/>
+                <w:szCs w:val="18"/>
+              </w:rPr>
+            </w:r>
+          </w:p>
+        </w:tc>
+      </w:tr>
+      <w:tr>
+        <w:trPr>
+          <w:trHeight w:val="184" w:hRule="atLeast"/>
+        </w:trPr>
+        <w:tc>
+          <w:tcPr>
+            <w:tcW w:w="3830" w:type="dxa"/>
+            <w:tcBorders>
+              <w:left w:val="single" w:sz="8" w:space="0" w:color="000000"/>
+              <w:bottom w:val="single" w:sz="8" w:space="0" w:color="000000"/>
+              <w:right w:val="single" w:sz="8" w:space="0" w:color="000000"/>
+            </w:tcBorders>
+          </w:tcPr>
+          <w:p>
+            <w:pPr>
+              <w:pStyle w:val="Normal"/>
+              <w:spacing w:lineRule="auto" w:line="240" w:before="0" w:after="0"/>
+              <w:rPr>
+                <w:rFonts w:ascii="Open Sans" w:hAnsi="Open Sans" w:cs="Open Sans"/>
+                <w:b/>
+                <w:sz w:val="18"/>
+                <w:szCs w:val="18"/>
+              </w:rPr>
+            </w:pPr>
+            <w:r>
+              <w:rPr>
+                <w:rFonts w:cs="Open Sans" w:ascii="Open Sans" w:hAnsi="Open Sans"/>
+                <w:b/>
+                <w:kern w:val="0"/>
+                <w:sz w:val="18"/>
+                <w:szCs w:val="18"/>
+              </w:rPr>
+              <w:t>**Education**</w:t>
+            </w:r>
+          </w:p>
+          <w:p>
+            <w:pPr>
+              <w:pStyle w:val="Normal"/>
+              <w:spacing w:lineRule="auto" w:line="240" w:before="0" w:after="0"/>
+              <w:rPr>
+                <w:rFonts w:ascii="Open Sans" w:hAnsi="Open Sans" w:cs="Open Sans"/>
+                <w:sz w:val="18"/>
+                <w:szCs w:val="18"/>
+              </w:rPr>
+            </w:pPr>
+            <w:r>
+              <w:rPr>
+                <w:rFonts w:cs="Open Sans" w:ascii="Open Sans" w:hAnsi="Open Sans"/>
+                <w:kern w:val="0"/>
+                <w:sz w:val="18"/>
+                <w:szCs w:val="18"/>
+              </w:rPr>
+              <w:t>High</w:t>
+            </w:r>
+          </w:p>
+          <w:p>
+            <w:pPr>
+              <w:pStyle w:val="Normal"/>
+              <w:spacing w:lineRule="auto" w:line="240" w:before="0" w:after="0"/>
+              <w:rPr>
+                <w:rFonts w:ascii="Open Sans" w:hAnsi="Open Sans" w:cs="Open Sans"/>
+                <w:sz w:val="18"/>
+                <w:szCs w:val="18"/>
+              </w:rPr>
+            </w:pPr>
+            <w:r>
+              <w:rPr>
+                <w:rFonts w:cs="Open Sans" w:ascii="Open Sans" w:hAnsi="Open Sans"/>
+                <w:kern w:val="0"/>
+                <w:sz w:val="18"/>
+                <w:szCs w:val="18"/>
+              </w:rPr>
+              <w:t>Medium</w:t>
+            </w:r>
+          </w:p>
+          <w:p>
+            <w:pPr>
+              <w:pStyle w:val="Normal"/>
+              <w:spacing w:lineRule="auto" w:line="240" w:before="0" w:after="0"/>
+              <w:rPr>
+                <w:rFonts w:ascii="Open Sans" w:hAnsi="Open Sans" w:cs="Open Sans"/>
+                <w:sz w:val="18"/>
+                <w:szCs w:val="18"/>
+              </w:rPr>
+            </w:pPr>
+            <w:r>
+              <w:rPr>
+                <w:rFonts w:cs="Open Sans" w:ascii="Open Sans" w:hAnsi="Open Sans"/>
+                <w:kern w:val="0"/>
+                <w:sz w:val="18"/>
+                <w:szCs w:val="18"/>
+              </w:rPr>
+              <w:t>Low</w:t>
+            </w:r>
+          </w:p>
+        </w:tc>
+        <w:tc>
+          <w:tcPr>
+            <w:tcW w:w="1687" w:type="dxa"/>
+            <w:tcBorders>
+              <w:bottom w:val="single" w:sz="8" w:space="0" w:color="000000"/>
+              <w:right w:val="single" w:sz="8" w:space="0" w:color="000000"/>
+            </w:tcBorders>
+          </w:tcPr>
+          <w:p>
+            <w:pPr>
+              <w:pStyle w:val="Normal"/>
+              <w:spacing w:lineRule="auto" w:line="240" w:before="0" w:after="0"/>
+              <w:jc w:val="center"/>
+              <w:rPr>
+                <w:rFonts w:ascii="Open Sans" w:hAnsi="Open Sans" w:cs="Open Sans"/>
+                <w:sz w:val="18"/>
+                <w:szCs w:val="18"/>
+              </w:rPr>
+            </w:pPr>
+            <w:r>
+              <w:rPr>
+                <w:rFonts w:cs="Open Sans" w:ascii="Open Sans" w:hAnsi="Open Sans"/>
+                <w:sz w:val="18"/>
+                <w:szCs w:val="18"/>
+              </w:rPr>
+            </w:r>
+          </w:p>
+        </w:tc>
+        <w:tc>
+          <w:tcPr>
+            <w:tcW w:w="1846" w:type="dxa"/>
+            <w:tcBorders>
+              <w:bottom w:val="single" w:sz="8" w:space="0" w:color="000000"/>
+              <w:right w:val="single" w:sz="8" w:space="0" w:color="000000"/>
+            </w:tcBorders>
+          </w:tcPr>
+          <w:p>
+            <w:pPr>
+              <w:pStyle w:val="Normal"/>
+              <w:spacing w:lineRule="auto" w:line="240" w:before="0" w:after="0"/>
+              <w:jc w:val="center"/>
+              <w:rPr>
+                <w:rFonts w:ascii="Open Sans" w:hAnsi="Open Sans" w:cs="Open Sans"/>
+                <w:sz w:val="18"/>
+                <w:szCs w:val="18"/>
+              </w:rPr>
+            </w:pPr>
+            <w:r>
+              <w:rPr>
+                <w:rFonts w:cs="Open Sans" w:ascii="Open Sans" w:hAnsi="Open Sans"/>
+                <w:sz w:val="18"/>
+                <w:szCs w:val="18"/>
+              </w:rPr>
+            </w:r>
+          </w:p>
+        </w:tc>
+        <w:tc>
+          <w:tcPr>
+            <w:tcW w:w="2407" w:type="dxa"/>
+            <w:tcBorders>
+              <w:bottom w:val="single" w:sz="8" w:space="0" w:color="000000"/>
+              <w:right w:val="single" w:sz="8" w:space="0" w:color="000000"/>
+            </w:tcBorders>
+          </w:tcPr>
+          <w:p>
+            <w:pPr>
+              <w:pStyle w:val="Normal"/>
+              <w:spacing w:lineRule="auto" w:line="240" w:before="0" w:after="0"/>
+              <w:jc w:val="center"/>
+              <w:rPr>
+                <w:rFonts w:ascii="Open Sans" w:hAnsi="Open Sans" w:cs="Open Sans"/>
+                <w:sz w:val="18"/>
+                <w:szCs w:val="18"/>
+              </w:rPr>
+            </w:pPr>
+            <w:r>
+              <w:rPr>
+                <w:rFonts w:cs="Open Sans" w:ascii="Open Sans" w:hAnsi="Open Sans"/>
+                <w:sz w:val="18"/>
+                <w:szCs w:val="18"/>
+              </w:rPr>
+            </w:r>
+          </w:p>
+        </w:tc>
+      </w:tr>
+      <w:tr>
+        <w:trPr>
+          <w:trHeight w:val="467" w:hRule="atLeast"/>
+        </w:trPr>
+        <w:tc>
+          <w:tcPr>
+            <w:tcW w:w="3830" w:type="dxa"/>
+            <w:tcBorders>
+              <w:left w:val="single" w:sz="8" w:space="0" w:color="000000"/>
+              <w:bottom w:val="single" w:sz="8" w:space="0" w:color="000000"/>
+              <w:right w:val="single" w:sz="8" w:space="0" w:color="000000"/>
+            </w:tcBorders>
+          </w:tcPr>
+          <w:p>
+            <w:pPr>
+              <w:pStyle w:val="Normal"/>
+              <w:spacing w:lineRule="auto" w:line="240" w:before="0" w:after="0"/>
+              <w:rPr>
+                <w:rFonts w:ascii="Open Sans" w:hAnsi="Open Sans" w:cs="Open Sans"/>
+                <w:b/>
+                <w:sz w:val="18"/>
+                <w:szCs w:val="18"/>
+              </w:rPr>
+            </w:pPr>
+            <w:r>
+              <w:rPr>
+                <w:rFonts w:cs="Open Sans" w:ascii="Open Sans" w:hAnsi="Open Sans"/>
+                <w:b/>
+                <w:kern w:val="0"/>
+                <w:sz w:val="18"/>
+                <w:szCs w:val="18"/>
+              </w:rPr>
+              <w:t>**Financial strain**</w:t>
+            </w:r>
+          </w:p>
+          <w:p>
+            <w:pPr>
+              <w:pStyle w:val="Normal"/>
+              <w:spacing w:lineRule="auto" w:line="240" w:before="0" w:after="0"/>
+              <w:rPr>
+                <w:rFonts w:ascii="Open Sans" w:hAnsi="Open Sans" w:cs="Open Sans"/>
+                <w:sz w:val="18"/>
+                <w:szCs w:val="18"/>
+              </w:rPr>
+            </w:pPr>
+            <w:r>
+              <w:rPr>
+                <w:rFonts w:cs="Open Sans" w:ascii="Open Sans" w:hAnsi="Open Sans"/>
+                <w:kern w:val="0"/>
+                <w:sz w:val="18"/>
+                <w:szCs w:val="18"/>
+              </w:rPr>
+              <w:t>No</w:t>
+            </w:r>
+          </w:p>
+          <w:p>
+            <w:pPr>
+              <w:pStyle w:val="Normal"/>
+              <w:spacing w:lineRule="auto" w:line="240" w:before="0" w:after="0"/>
+              <w:rPr>
+                <w:rFonts w:ascii="Open Sans" w:hAnsi="Open Sans" w:cs="Open Sans"/>
+                <w:sz w:val="18"/>
+                <w:szCs w:val="18"/>
+              </w:rPr>
+            </w:pPr>
+            <w:r>
+              <w:rPr>
+                <w:rFonts w:cs="Open Sans" w:ascii="Open Sans" w:hAnsi="Open Sans"/>
+                <w:kern w:val="0"/>
+                <w:sz w:val="18"/>
+                <w:szCs w:val="18"/>
+              </w:rPr>
+              <w:t>Yes</w:t>
+            </w:r>
+          </w:p>
+        </w:tc>
+        <w:tc>
+          <w:tcPr>
+            <w:tcW w:w="1687" w:type="dxa"/>
+            <w:tcBorders>
+              <w:bottom w:val="single" w:sz="8" w:space="0" w:color="000000"/>
+              <w:right w:val="single" w:sz="8" w:space="0" w:color="000000"/>
+            </w:tcBorders>
+          </w:tcPr>
+          <w:p>
+            <w:pPr>
+              <w:pStyle w:val="Normal"/>
+              <w:spacing w:lineRule="auto" w:line="240" w:before="0" w:after="0"/>
+              <w:jc w:val="center"/>
+              <w:rPr>
+                <w:rFonts w:ascii="Open Sans" w:hAnsi="Open Sans" w:cs="Open Sans"/>
+                <w:sz w:val="18"/>
+                <w:szCs w:val="18"/>
+              </w:rPr>
+            </w:pPr>
+            <w:r>
+              <w:rPr>
+                <w:rFonts w:cs="Open Sans" w:ascii="Open Sans" w:hAnsi="Open Sans"/>
+                <w:sz w:val="18"/>
+                <w:szCs w:val="18"/>
+              </w:rPr>
+            </w:r>
+          </w:p>
+        </w:tc>
+        <w:tc>
+          <w:tcPr>
+            <w:tcW w:w="1846" w:type="dxa"/>
+            <w:tcBorders>
+              <w:bottom w:val="single" w:sz="8" w:space="0" w:color="000000"/>
+              <w:right w:val="single" w:sz="8" w:space="0" w:color="000000"/>
+            </w:tcBorders>
+          </w:tcPr>
+          <w:p>
+            <w:pPr>
+              <w:pStyle w:val="Normal"/>
+              <w:spacing w:lineRule="auto" w:line="240" w:before="0" w:after="0"/>
+              <w:jc w:val="center"/>
+              <w:rPr>
+                <w:rFonts w:ascii="Open Sans" w:hAnsi="Open Sans" w:cs="Open Sans"/>
+                <w:sz w:val="18"/>
+                <w:szCs w:val="18"/>
+              </w:rPr>
+            </w:pPr>
+            <w:r>
+              <w:rPr>
+                <w:rFonts w:cs="Open Sans" w:ascii="Open Sans" w:hAnsi="Open Sans"/>
+                <w:sz w:val="18"/>
+                <w:szCs w:val="18"/>
+              </w:rPr>
+            </w:r>
+          </w:p>
+        </w:tc>
+        <w:tc>
+          <w:tcPr>
+            <w:tcW w:w="2407" w:type="dxa"/>
+            <w:tcBorders>
+              <w:bottom w:val="single" w:sz="8" w:space="0" w:color="000000"/>
+              <w:right w:val="single" w:sz="8" w:space="0" w:color="000000"/>
+            </w:tcBorders>
+          </w:tcPr>
+          <w:p>
+            <w:pPr>
+              <w:pStyle w:val="Normal"/>
+              <w:spacing w:lineRule="auto" w:line="240" w:before="0" w:after="0"/>
+              <w:jc w:val="center"/>
+              <w:rPr>
+                <w:rFonts w:ascii="Open Sans" w:hAnsi="Open Sans" w:cs="Open Sans"/>
+                <w:sz w:val="18"/>
+                <w:szCs w:val="18"/>
+              </w:rPr>
+            </w:pPr>
+            <w:r>
+              <w:rPr>
+                <w:rFonts w:cs="Open Sans" w:ascii="Open Sans" w:hAnsi="Open Sans"/>
+                <w:sz w:val="18"/>
+                <w:szCs w:val="18"/>
+              </w:rPr>
+            </w:r>
+          </w:p>
+        </w:tc>
+      </w:tr>
+      <w:tr>
+        <w:trPr>
+          <w:trHeight w:val="638" w:hRule="atLeast"/>
+        </w:trPr>
+        <w:tc>
+          <w:tcPr>
+            <w:tcW w:w="3830" w:type="dxa"/>
+            <w:tcBorders>
+              <w:left w:val="single" w:sz="8" w:space="0" w:color="000000"/>
+              <w:bottom w:val="single" w:sz="8" w:space="0" w:color="000000"/>
+              <w:right w:val="single" w:sz="8" w:space="0" w:color="000000"/>
+            </w:tcBorders>
+          </w:tcPr>
+          <w:p>
+            <w:pPr>
+              <w:pStyle w:val="Normal"/>
+              <w:spacing w:lineRule="auto" w:line="240" w:before="0" w:after="0"/>
+              <w:rPr>
+                <w:rFonts w:ascii="Open Sans" w:hAnsi="Open Sans" w:cs="Open Sans"/>
+                <w:b/>
+                <w:sz w:val="18"/>
+                <w:szCs w:val="18"/>
+              </w:rPr>
+            </w:pPr>
+            <w:r>
+              <w:rPr>
+                <w:rFonts w:cs="Open Sans" w:ascii="Open Sans" w:hAnsi="Open Sans"/>
+                <w:b/>
+                <w:kern w:val="0"/>
+                <w:sz w:val="18"/>
+                <w:szCs w:val="18"/>
+              </w:rPr>
+              <w:t>**Difficulties to make ends meet**</w:t>
+            </w:r>
+          </w:p>
+          <w:p>
+            <w:pPr>
+              <w:pStyle w:val="Normal"/>
+              <w:spacing w:lineRule="auto" w:line="240" w:before="0" w:after="0"/>
+              <w:rPr>
+                <w:rFonts w:ascii="Open Sans" w:hAnsi="Open Sans" w:cs="Open Sans"/>
+                <w:sz w:val="18"/>
+                <w:szCs w:val="18"/>
+              </w:rPr>
+            </w:pPr>
+            <w:r>
+              <w:rPr>
+                <w:rFonts w:cs="Open Sans" w:ascii="Open Sans" w:hAnsi="Open Sans"/>
+                <w:kern w:val="0"/>
+                <w:sz w:val="18"/>
+                <w:szCs w:val="18"/>
+              </w:rPr>
+              <w:t>No</w:t>
+            </w:r>
+          </w:p>
+          <w:p>
+            <w:pPr>
+              <w:pStyle w:val="Normal"/>
+              <w:spacing w:lineRule="auto" w:line="240" w:before="0" w:after="0"/>
+              <w:rPr>
+                <w:rFonts w:ascii="Open Sans" w:hAnsi="Open Sans" w:cs="Open Sans"/>
+                <w:sz w:val="18"/>
+                <w:szCs w:val="18"/>
+              </w:rPr>
+            </w:pPr>
+            <w:r>
+              <w:rPr>
+                <w:rFonts w:cs="Open Sans" w:ascii="Open Sans" w:hAnsi="Open Sans"/>
+                <w:kern w:val="0"/>
+                <w:sz w:val="18"/>
+                <w:szCs w:val="18"/>
+              </w:rPr>
+              <w:t>Yes</w:t>
+            </w:r>
+          </w:p>
+        </w:tc>
+        <w:tc>
+          <w:tcPr>
+            <w:tcW w:w="1687" w:type="dxa"/>
+            <w:tcBorders>
+              <w:bottom w:val="single" w:sz="8" w:space="0" w:color="000000"/>
+              <w:right w:val="single" w:sz="8" w:space="0" w:color="000000"/>
+            </w:tcBorders>
+          </w:tcPr>
+          <w:p>
+            <w:pPr>
+              <w:pStyle w:val="Normal"/>
+              <w:spacing w:lineRule="auto" w:line="240" w:before="0" w:after="0"/>
+              <w:jc w:val="center"/>
+              <w:rPr>
+                <w:rFonts w:ascii="Open Sans" w:hAnsi="Open Sans" w:cs="Open Sans"/>
+                <w:sz w:val="18"/>
+                <w:szCs w:val="18"/>
+              </w:rPr>
+            </w:pPr>
+            <w:r>
+              <w:rPr>
+                <w:rFonts w:cs="Open Sans" w:ascii="Open Sans" w:hAnsi="Open Sans"/>
+                <w:sz w:val="18"/>
+                <w:szCs w:val="18"/>
+              </w:rPr>
+            </w:r>
+          </w:p>
+        </w:tc>
+        <w:tc>
+          <w:tcPr>
+            <w:tcW w:w="1846" w:type="dxa"/>
+            <w:tcBorders>
+              <w:bottom w:val="single" w:sz="8" w:space="0" w:color="000000"/>
+              <w:right w:val="single" w:sz="8" w:space="0" w:color="000000"/>
+            </w:tcBorders>
+          </w:tcPr>
+          <w:p>
+            <w:pPr>
+              <w:pStyle w:val="Normal"/>
+              <w:spacing w:lineRule="auto" w:line="240" w:before="0" w:after="0"/>
+              <w:jc w:val="center"/>
+              <w:rPr>
+                <w:rFonts w:ascii="Open Sans" w:hAnsi="Open Sans" w:cs="Open Sans"/>
+                <w:sz w:val="18"/>
+                <w:szCs w:val="18"/>
+              </w:rPr>
+            </w:pPr>
+            <w:r>
+              <w:rPr>
+                <w:rFonts w:cs="Open Sans" w:ascii="Open Sans" w:hAnsi="Open Sans"/>
+                <w:sz w:val="18"/>
+                <w:szCs w:val="18"/>
+              </w:rPr>
+            </w:r>
+          </w:p>
+        </w:tc>
+        <w:tc>
+          <w:tcPr>
+            <w:tcW w:w="2407" w:type="dxa"/>
+            <w:tcBorders>
+              <w:bottom w:val="single" w:sz="8" w:space="0" w:color="000000"/>
+              <w:right w:val="single" w:sz="8" w:space="0" w:color="000000"/>
+            </w:tcBorders>
+          </w:tcPr>
+          <w:p>
+            <w:pPr>
+              <w:pStyle w:val="Normal"/>
+              <w:spacing w:lineRule="auto" w:line="240" w:before="0" w:after="0"/>
+              <w:jc w:val="center"/>
+              <w:rPr>
+                <w:rFonts w:ascii="Open Sans" w:hAnsi="Open Sans" w:cs="Open Sans"/>
+                <w:sz w:val="18"/>
+                <w:szCs w:val="18"/>
+              </w:rPr>
+            </w:pPr>
+            <w:r>
+              <w:rPr>
+                <w:rFonts w:cs="Open Sans" w:ascii="Open Sans" w:hAnsi="Open Sans"/>
+                <w:sz w:val="18"/>
+                <w:szCs w:val="18"/>
+              </w:rPr>
+            </w:r>
+          </w:p>
+        </w:tc>
+      </w:tr>
+      <w:tr>
+        <w:trPr>
+          <w:trHeight w:val="1528" w:hRule="atLeast"/>
+        </w:trPr>
+        <w:tc>
+          <w:tcPr>
+            <w:tcW w:w="3830" w:type="dxa"/>
+            <w:tcBorders>
+              <w:left w:val="single" w:sz="8" w:space="0" w:color="000000"/>
+              <w:bottom w:val="single" w:sz="8" w:space="0" w:color="000000"/>
+              <w:right w:val="single" w:sz="8" w:space="0" w:color="000000"/>
+            </w:tcBorders>
+          </w:tcPr>
+          <w:p>
+            <w:pPr>
+              <w:pStyle w:val="Normal"/>
+              <w:spacing w:lineRule="auto" w:line="240" w:before="0" w:after="0"/>
+              <w:rPr>
+                <w:rFonts w:ascii="Open Sans" w:hAnsi="Open Sans" w:cs="Open Sans"/>
+                <w:b/>
+                <w:sz w:val="18"/>
+                <w:szCs w:val="18"/>
+              </w:rPr>
+            </w:pPr>
+            <w:r>
+              <w:rPr>
+                <w:rFonts w:cs="Open Sans" w:ascii="Open Sans" w:hAnsi="Open Sans"/>
+                <w:b/>
+                <w:kern w:val="0"/>
+                <w:sz w:val="18"/>
+                <w:szCs w:val="18"/>
+              </w:rPr>
+              <w:t>**Mean income**</w:t>
+            </w:r>
+          </w:p>
+          <w:p>
+            <w:pPr>
+              <w:pStyle w:val="Normal"/>
+              <w:spacing w:lineRule="auto" w:line="240" w:before="0" w:after="0"/>
+              <w:rPr>
+                <w:rFonts w:ascii="Open Sans" w:hAnsi="Open Sans" w:cs="Open Sans"/>
+                <w:sz w:val="18"/>
+                <w:szCs w:val="18"/>
+              </w:rPr>
+            </w:pPr>
+            <w:r>
+              <w:rPr>
+                <w:rFonts w:cs="Open Sans" w:ascii="Open Sans" w:hAnsi="Open Sans"/>
+                <w:kern w:val="0"/>
+                <w:sz w:val="18"/>
+                <w:szCs w:val="18"/>
+              </w:rPr>
+              <w:t>Q1 (richest)</w:t>
+            </w:r>
+          </w:p>
+          <w:p>
+            <w:pPr>
+              <w:pStyle w:val="Normal"/>
+              <w:spacing w:lineRule="auto" w:line="240" w:before="0" w:after="0"/>
+              <w:rPr>
+                <w:rFonts w:ascii="Open Sans" w:hAnsi="Open Sans" w:cs="Open Sans"/>
+                <w:sz w:val="18"/>
+                <w:szCs w:val="18"/>
+              </w:rPr>
+            </w:pPr>
+            <w:r>
+              <w:rPr>
+                <w:rFonts w:cs="Open Sans" w:ascii="Open Sans" w:hAnsi="Open Sans"/>
+                <w:kern w:val="0"/>
+                <w:sz w:val="18"/>
+                <w:szCs w:val="18"/>
+              </w:rPr>
+              <w:t>Q2</w:t>
+            </w:r>
+          </w:p>
+          <w:p>
+            <w:pPr>
+              <w:pStyle w:val="Normal"/>
+              <w:spacing w:lineRule="auto" w:line="240" w:before="0" w:after="0"/>
+              <w:rPr>
+                <w:rFonts w:ascii="Open Sans" w:hAnsi="Open Sans" w:cs="Open Sans"/>
+                <w:sz w:val="18"/>
+                <w:szCs w:val="18"/>
+              </w:rPr>
+            </w:pPr>
+            <w:r>
+              <w:rPr>
+                <w:rFonts w:cs="Open Sans" w:ascii="Open Sans" w:hAnsi="Open Sans"/>
+                <w:kern w:val="0"/>
+                <w:sz w:val="18"/>
+                <w:szCs w:val="18"/>
+              </w:rPr>
+              <w:t>Q3</w:t>
+            </w:r>
+          </w:p>
+          <w:p>
+            <w:pPr>
+              <w:pStyle w:val="Normal"/>
+              <w:spacing w:lineRule="auto" w:line="240" w:before="0" w:after="0"/>
+              <w:rPr>
+                <w:rFonts w:ascii="Open Sans" w:hAnsi="Open Sans" w:cs="Open Sans"/>
+                <w:sz w:val="18"/>
+                <w:szCs w:val="18"/>
+              </w:rPr>
+            </w:pPr>
+            <w:r>
+              <w:rPr>
+                <w:rFonts w:cs="Open Sans" w:ascii="Open Sans" w:hAnsi="Open Sans"/>
+                <w:kern w:val="0"/>
+                <w:sz w:val="18"/>
+                <w:szCs w:val="18"/>
+              </w:rPr>
+              <w:t>Q4</w:t>
+            </w:r>
+          </w:p>
+          <w:p>
+            <w:pPr>
+              <w:pStyle w:val="Normal"/>
+              <w:spacing w:lineRule="auto" w:line="240" w:before="0" w:after="0"/>
+              <w:rPr>
+                <w:rFonts w:ascii="Open Sans" w:hAnsi="Open Sans" w:cs="Open Sans"/>
+                <w:sz w:val="18"/>
+                <w:szCs w:val="18"/>
+              </w:rPr>
+            </w:pPr>
+            <w:r>
+              <w:rPr>
+                <w:rFonts w:cs="Open Sans" w:ascii="Open Sans" w:hAnsi="Open Sans"/>
+                <w:kern w:val="0"/>
+                <w:sz w:val="18"/>
+                <w:szCs w:val="18"/>
+              </w:rPr>
+              <w:t>Q5 (poorest)</w:t>
+            </w:r>
+          </w:p>
+        </w:tc>
+        <w:tc>
+          <w:tcPr>
+            <w:tcW w:w="1687" w:type="dxa"/>
+            <w:tcBorders>
+              <w:bottom w:val="single" w:sz="8" w:space="0" w:color="000000"/>
+              <w:right w:val="single" w:sz="8" w:space="0" w:color="000000"/>
+            </w:tcBorders>
+          </w:tcPr>
+          <w:p>
+            <w:pPr>
+              <w:pStyle w:val="Normal"/>
+              <w:spacing w:lineRule="auto" w:line="240" w:before="0" w:after="0"/>
+              <w:jc w:val="center"/>
+              <w:rPr>
+                <w:rFonts w:ascii="Open Sans" w:hAnsi="Open Sans" w:cs="Open Sans"/>
+                <w:sz w:val="18"/>
+                <w:szCs w:val="18"/>
+              </w:rPr>
+            </w:pPr>
+            <w:r>
+              <w:rPr>
+                <w:rFonts w:cs="Open Sans" w:ascii="Open Sans" w:hAnsi="Open Sans"/>
+                <w:sz w:val="18"/>
+                <w:szCs w:val="18"/>
+              </w:rPr>
+            </w:r>
+          </w:p>
+        </w:tc>
+        <w:tc>
+          <w:tcPr>
+            <w:tcW w:w="1846" w:type="dxa"/>
+            <w:tcBorders>
+              <w:bottom w:val="single" w:sz="8" w:space="0" w:color="000000"/>
+              <w:right w:val="single" w:sz="8" w:space="0" w:color="000000"/>
+            </w:tcBorders>
+          </w:tcPr>
+          <w:p>
+            <w:pPr>
+              <w:pStyle w:val="Normal"/>
+              <w:spacing w:lineRule="auto" w:line="240" w:before="0" w:after="0"/>
+              <w:jc w:val="center"/>
+              <w:rPr>
+                <w:rFonts w:ascii="Open Sans" w:hAnsi="Open Sans" w:cs="Open Sans"/>
+                <w:sz w:val="18"/>
+                <w:szCs w:val="18"/>
+              </w:rPr>
+            </w:pPr>
+            <w:r>
+              <w:rPr>
+                <w:rFonts w:cs="Open Sans" w:ascii="Open Sans" w:hAnsi="Open Sans"/>
+                <w:sz w:val="18"/>
+                <w:szCs w:val="18"/>
+              </w:rPr>
+            </w:r>
+          </w:p>
+        </w:tc>
+        <w:tc>
+          <w:tcPr>
+            <w:tcW w:w="2407" w:type="dxa"/>
+            <w:tcBorders>
+              <w:bottom w:val="single" w:sz="8" w:space="0" w:color="000000"/>
+              <w:right w:val="single" w:sz="8" w:space="0" w:color="000000"/>
+            </w:tcBorders>
+          </w:tcPr>
+          <w:p>
+            <w:pPr>
+              <w:pStyle w:val="Normal"/>
+              <w:spacing w:lineRule="auto" w:line="240" w:before="0" w:after="0"/>
+              <w:jc w:val="center"/>
+              <w:rPr>
+                <w:rFonts w:ascii="Open Sans" w:hAnsi="Open Sans" w:cs="Open Sans"/>
+                <w:sz w:val="18"/>
+                <w:szCs w:val="18"/>
+              </w:rPr>
+            </w:pPr>
+            <w:r>
+              <w:rPr>
+                <w:rFonts w:cs="Open Sans" w:ascii="Open Sans" w:hAnsi="Open Sans"/>
+                <w:sz w:val="18"/>
+                <w:szCs w:val="18"/>
+              </w:rPr>
+            </w:r>
+          </w:p>
+        </w:tc>
+      </w:tr>
+      <w:tr>
+        <w:trPr>
+          <w:trHeight w:val="220" w:hRule="atLeast"/>
+        </w:trPr>
+        <w:tc>
+          <w:tcPr>
+            <w:tcW w:w="3830" w:type="dxa"/>
+            <w:tcBorders>
+              <w:left w:val="single" w:sz="8" w:space="0" w:color="000000"/>
+              <w:bottom w:val="single" w:sz="8" w:space="0" w:color="000000"/>
+              <w:right w:val="single" w:sz="8" w:space="0" w:color="000000"/>
+            </w:tcBorders>
+            <w:shd w:color="auto" w:fill="D9D9D9" w:val="clear"/>
+          </w:tcPr>
+          <w:p>
+            <w:pPr>
+              <w:pStyle w:val="Normal"/>
+              <w:spacing w:lineRule="auto" w:line="240" w:before="0" w:after="0"/>
+              <w:rPr>
+                <w:rFonts w:ascii="Open Sans" w:hAnsi="Open Sans" w:cs="Open Sans"/>
+                <w:b/>
+                <w:sz w:val="18"/>
+                <w:szCs w:val="18"/>
+              </w:rPr>
+            </w:pPr>
+            <w:r>
+              <w:rPr>
+                <w:rFonts w:cs="Open Sans" w:ascii="Open Sans" w:hAnsi="Open Sans"/>
+                <w:b/>
+                <w:kern w:val="0"/>
+                <w:sz w:val="18"/>
+                <w:szCs w:val="18"/>
+              </w:rPr>
+              <w:t>#**Culture-related factors**</w:t>
+            </w:r>
+          </w:p>
+        </w:tc>
+        <w:tc>
+          <w:tcPr>
+            <w:tcW w:w="1687" w:type="dxa"/>
+            <w:tcBorders>
+              <w:bottom w:val="single" w:sz="8" w:space="0" w:color="000000"/>
+              <w:right w:val="single" w:sz="8" w:space="0" w:color="000000"/>
+            </w:tcBorders>
+            <w:shd w:color="auto" w:fill="D9D9D9" w:val="clear"/>
+          </w:tcPr>
+          <w:p>
+            <w:pPr>
+              <w:pStyle w:val="Normal"/>
+              <w:spacing w:lineRule="auto" w:line="240" w:before="0" w:after="0"/>
+              <w:jc w:val="center"/>
+              <w:rPr>
+                <w:rFonts w:ascii="Open Sans" w:hAnsi="Open Sans" w:cs="Open Sans"/>
+                <w:sz w:val="18"/>
+                <w:szCs w:val="18"/>
+              </w:rPr>
+            </w:pPr>
+            <w:r>
+              <w:rPr>
+                <w:rFonts w:cs="Open Sans" w:ascii="Open Sans" w:hAnsi="Open Sans"/>
+                <w:sz w:val="18"/>
+                <w:szCs w:val="18"/>
+              </w:rPr>
+            </w:r>
+          </w:p>
+        </w:tc>
+        <w:tc>
+          <w:tcPr>
+            <w:tcW w:w="1846" w:type="dxa"/>
+            <w:tcBorders>
+              <w:bottom w:val="single" w:sz="8" w:space="0" w:color="000000"/>
+              <w:right w:val="single" w:sz="8" w:space="0" w:color="000000"/>
+            </w:tcBorders>
+            <w:shd w:color="auto" w:fill="D9D9D9" w:val="clear"/>
+          </w:tcPr>
+          <w:p>
+            <w:pPr>
+              <w:pStyle w:val="Normal"/>
+              <w:spacing w:lineRule="auto" w:line="240" w:before="0" w:after="0"/>
+              <w:jc w:val="center"/>
+              <w:rPr>
+                <w:rFonts w:ascii="Open Sans" w:hAnsi="Open Sans" w:cs="Open Sans"/>
+                <w:sz w:val="18"/>
+                <w:szCs w:val="18"/>
+              </w:rPr>
+            </w:pPr>
+            <w:r>
+              <w:rPr>
+                <w:rFonts w:cs="Open Sans" w:ascii="Open Sans" w:hAnsi="Open Sans"/>
+                <w:sz w:val="18"/>
+                <w:szCs w:val="18"/>
+              </w:rPr>
+            </w:r>
+          </w:p>
+        </w:tc>
+        <w:tc>
+          <w:tcPr>
+            <w:tcW w:w="2407" w:type="dxa"/>
+            <w:tcBorders>
+              <w:bottom w:val="single" w:sz="8" w:space="0" w:color="000000"/>
+              <w:right w:val="single" w:sz="8" w:space="0" w:color="000000"/>
+            </w:tcBorders>
+            <w:shd w:color="auto" w:fill="D9D9D9" w:val="clear"/>
+          </w:tcPr>
+          <w:p>
+            <w:pPr>
+              <w:pStyle w:val="Normal"/>
+              <w:spacing w:lineRule="auto" w:line="240" w:before="0" w:after="0"/>
+              <w:jc w:val="center"/>
+              <w:rPr>
+                <w:rFonts w:ascii="Open Sans" w:hAnsi="Open Sans" w:cs="Open Sans"/>
+                <w:sz w:val="18"/>
+                <w:szCs w:val="18"/>
+              </w:rPr>
+            </w:pPr>
+            <w:r>
+              <w:rPr>
+                <w:rFonts w:cs="Open Sans" w:ascii="Open Sans" w:hAnsi="Open Sans"/>
+                <w:sz w:val="18"/>
+                <w:szCs w:val="18"/>
+              </w:rPr>
+            </w:r>
+          </w:p>
+        </w:tc>
+      </w:tr>
+      <w:tr>
+        <w:trPr>
+          <w:trHeight w:val="1333" w:hRule="atLeast"/>
+        </w:trPr>
+        <w:tc>
+          <w:tcPr>
+            <w:tcW w:w="3830" w:type="dxa"/>
+            <w:tcBorders>
+              <w:left w:val="single" w:sz="8" w:space="0" w:color="000000"/>
+              <w:bottom w:val="single" w:sz="8" w:space="0" w:color="000000"/>
+              <w:right w:val="single" w:sz="8" w:space="0" w:color="000000"/>
+            </w:tcBorders>
+          </w:tcPr>
+          <w:p>
+            <w:pPr>
+              <w:pStyle w:val="Normal"/>
+              <w:spacing w:lineRule="auto" w:line="240" w:before="0" w:after="0"/>
+              <w:rPr>
+                <w:rFonts w:ascii="Open Sans" w:hAnsi="Open Sans" w:cs="Open Sans"/>
+                <w:b/>
+                <w:sz w:val="18"/>
+                <w:szCs w:val="18"/>
+              </w:rPr>
+            </w:pPr>
+            <w:r>
+              <w:rPr>
+                <w:rFonts w:cs="Open Sans" w:ascii="Open Sans" w:hAnsi="Open Sans"/>
+                <w:b/>
+                <w:kern w:val="0"/>
+                <w:sz w:val="18"/>
+                <w:szCs w:val="18"/>
+              </w:rPr>
+              <w:t>**Sámi reindeer herding community**</w:t>
+            </w:r>
+          </w:p>
+          <w:p>
+            <w:pPr>
+              <w:pStyle w:val="Normal"/>
+              <w:spacing w:lineRule="auto" w:line="240" w:before="0" w:after="0"/>
+              <w:rPr>
+                <w:rFonts w:ascii="Open Sans" w:hAnsi="Open Sans" w:cs="Open Sans"/>
+                <w:sz w:val="18"/>
+                <w:szCs w:val="18"/>
+              </w:rPr>
+            </w:pPr>
+            <w:r>
+              <w:rPr>
+                <w:rFonts w:cs="Open Sans" w:ascii="Open Sans" w:hAnsi="Open Sans"/>
+                <w:kern w:val="0"/>
+                <w:sz w:val="18"/>
+                <w:szCs w:val="18"/>
+              </w:rPr>
+              <w:t>None</w:t>
+            </w:r>
+          </w:p>
+          <w:p>
+            <w:pPr>
+              <w:pStyle w:val="Normal"/>
+              <w:spacing w:lineRule="auto" w:line="240" w:before="0" w:after="0"/>
+              <w:rPr>
+                <w:rFonts w:ascii="Open Sans" w:hAnsi="Open Sans" w:cs="Open Sans"/>
+                <w:sz w:val="18"/>
+                <w:szCs w:val="18"/>
+              </w:rPr>
+            </w:pPr>
+            <w:r>
+              <w:rPr>
+                <w:rFonts w:cs="Open Sans" w:ascii="Open Sans" w:hAnsi="Open Sans"/>
+                <w:kern w:val="0"/>
+                <w:sz w:val="18"/>
+                <w:szCs w:val="18"/>
+              </w:rPr>
+              <w:t>Mountain</w:t>
+            </w:r>
+          </w:p>
+          <w:p>
+            <w:pPr>
+              <w:pStyle w:val="Normal"/>
+              <w:spacing w:lineRule="auto" w:line="240" w:before="0" w:after="0"/>
+              <w:rPr>
+                <w:rFonts w:ascii="Open Sans" w:hAnsi="Open Sans" w:cs="Open Sans"/>
+                <w:sz w:val="18"/>
+                <w:szCs w:val="18"/>
+              </w:rPr>
+            </w:pPr>
+            <w:r>
+              <w:rPr>
+                <w:rFonts w:cs="Open Sans" w:ascii="Open Sans" w:hAnsi="Open Sans"/>
+                <w:kern w:val="0"/>
+                <w:sz w:val="18"/>
+                <w:szCs w:val="18"/>
+              </w:rPr>
+              <w:t>Forest</w:t>
+            </w:r>
+          </w:p>
+          <w:p>
+            <w:pPr>
+              <w:pStyle w:val="Normal"/>
+              <w:spacing w:lineRule="auto" w:line="240" w:before="0" w:after="0"/>
+              <w:rPr>
+                <w:rFonts w:ascii="Open Sans" w:hAnsi="Open Sans" w:cs="Open Sans"/>
+                <w:sz w:val="18"/>
+                <w:szCs w:val="18"/>
+              </w:rPr>
+            </w:pPr>
+            <w:r>
+              <w:rPr>
+                <w:rFonts w:cs="Open Sans" w:ascii="Open Sans" w:hAnsi="Open Sans"/>
+                <w:kern w:val="0"/>
+                <w:sz w:val="18"/>
+                <w:szCs w:val="18"/>
+              </w:rPr>
+              <w:t>Concession</w:t>
+            </w:r>
+          </w:p>
+        </w:tc>
+        <w:tc>
+          <w:tcPr>
+            <w:tcW w:w="1687" w:type="dxa"/>
+            <w:tcBorders>
+              <w:bottom w:val="single" w:sz="8" w:space="0" w:color="000000"/>
+              <w:right w:val="single" w:sz="8" w:space="0" w:color="000000"/>
+            </w:tcBorders>
+          </w:tcPr>
+          <w:p>
+            <w:pPr>
+              <w:pStyle w:val="Normal"/>
+              <w:spacing w:lineRule="auto" w:line="240" w:before="0" w:after="0"/>
+              <w:jc w:val="center"/>
+              <w:rPr>
+                <w:rFonts w:ascii="Open Sans" w:hAnsi="Open Sans" w:cs="Open Sans"/>
+                <w:sz w:val="18"/>
+                <w:szCs w:val="18"/>
+              </w:rPr>
+            </w:pPr>
+            <w:r>
+              <w:rPr>
+                <w:rFonts w:cs="Open Sans" w:ascii="Open Sans" w:hAnsi="Open Sans"/>
+                <w:sz w:val="18"/>
+                <w:szCs w:val="18"/>
+              </w:rPr>
+            </w:r>
+          </w:p>
+        </w:tc>
+        <w:tc>
+          <w:tcPr>
+            <w:tcW w:w="1846" w:type="dxa"/>
+            <w:tcBorders>
+              <w:bottom w:val="single" w:sz="8" w:space="0" w:color="000000"/>
+              <w:right w:val="single" w:sz="8" w:space="0" w:color="000000"/>
+            </w:tcBorders>
+          </w:tcPr>
+          <w:p>
+            <w:pPr>
+              <w:pStyle w:val="Normal"/>
+              <w:spacing w:lineRule="auto" w:line="240" w:before="0" w:after="0"/>
+              <w:jc w:val="center"/>
+              <w:rPr>
+                <w:rFonts w:ascii="Open Sans" w:hAnsi="Open Sans" w:cs="Open Sans"/>
+                <w:sz w:val="18"/>
+                <w:szCs w:val="18"/>
+              </w:rPr>
+            </w:pPr>
+            <w:r>
+              <w:rPr>
+                <w:rFonts w:cs="Open Sans" w:ascii="Open Sans" w:hAnsi="Open Sans"/>
+                <w:sz w:val="18"/>
+                <w:szCs w:val="18"/>
+              </w:rPr>
+            </w:r>
+          </w:p>
+        </w:tc>
+        <w:tc>
+          <w:tcPr>
+            <w:tcW w:w="2407" w:type="dxa"/>
+            <w:tcBorders>
+              <w:bottom w:val="single" w:sz="8" w:space="0" w:color="000000"/>
+              <w:right w:val="single" w:sz="8" w:space="0" w:color="000000"/>
+            </w:tcBorders>
+          </w:tcPr>
+          <w:p>
+            <w:pPr>
+              <w:pStyle w:val="Normal"/>
+              <w:spacing w:lineRule="auto" w:line="240" w:before="0" w:after="0"/>
+              <w:jc w:val="center"/>
+              <w:rPr>
+                <w:rFonts w:ascii="Open Sans" w:hAnsi="Open Sans" w:cs="Open Sans"/>
+                <w:sz w:val="18"/>
+                <w:szCs w:val="18"/>
+              </w:rPr>
+            </w:pPr>
+            <w:r>
+              <w:rPr>
+                <w:rFonts w:cs="Open Sans" w:ascii="Open Sans" w:hAnsi="Open Sans"/>
+                <w:sz w:val="18"/>
+                <w:szCs w:val="18"/>
+              </w:rPr>
+            </w:r>
+          </w:p>
+        </w:tc>
+      </w:tr>
+      <w:tr>
+        <w:trPr>
+          <w:trHeight w:val="748" w:hRule="atLeast"/>
+        </w:trPr>
+        <w:tc>
+          <w:tcPr>
+            <w:tcW w:w="3830" w:type="dxa"/>
+            <w:tcBorders>
+              <w:left w:val="single" w:sz="8" w:space="0" w:color="000000"/>
+              <w:bottom w:val="single" w:sz="8" w:space="0" w:color="000000"/>
+              <w:right w:val="single" w:sz="8" w:space="0" w:color="000000"/>
+            </w:tcBorders>
+          </w:tcPr>
+          <w:p>
+            <w:pPr>
+              <w:pStyle w:val="Normal"/>
+              <w:spacing w:lineRule="auto" w:line="240" w:before="0" w:after="0"/>
+              <w:rPr>
+                <w:rFonts w:ascii="Open Sans" w:hAnsi="Open Sans" w:cs="Open Sans"/>
+                <w:b/>
+                <w:sz w:val="18"/>
+                <w:szCs w:val="18"/>
+              </w:rPr>
+            </w:pPr>
+            <w:r>
+              <w:rPr>
+                <w:rFonts w:cs="Open Sans" w:ascii="Open Sans" w:hAnsi="Open Sans"/>
+                <w:b/>
+                <w:kern w:val="0"/>
+                <w:sz w:val="18"/>
+                <w:szCs w:val="18"/>
+              </w:rPr>
+              <w:t>**Worked with reindeers**</w:t>
+            </w:r>
+          </w:p>
+          <w:p>
+            <w:pPr>
+              <w:pStyle w:val="Normal"/>
+              <w:spacing w:lineRule="auto" w:line="240" w:before="0" w:after="0"/>
+              <w:rPr>
+                <w:rFonts w:ascii="Open Sans" w:hAnsi="Open Sans" w:cs="Open Sans"/>
+                <w:sz w:val="18"/>
+                <w:szCs w:val="18"/>
+              </w:rPr>
+            </w:pPr>
+            <w:r>
+              <w:rPr>
+                <w:rFonts w:cs="Open Sans" w:ascii="Open Sans" w:hAnsi="Open Sans"/>
+                <w:kern w:val="0"/>
+                <w:sz w:val="18"/>
+                <w:szCs w:val="18"/>
+              </w:rPr>
+              <w:t>No</w:t>
+            </w:r>
+          </w:p>
+          <w:p>
+            <w:pPr>
+              <w:pStyle w:val="Normal"/>
+              <w:spacing w:lineRule="auto" w:line="240" w:before="0" w:after="0"/>
+              <w:rPr>
+                <w:rFonts w:ascii="Open Sans" w:hAnsi="Open Sans" w:cs="Open Sans"/>
+                <w:sz w:val="18"/>
+                <w:szCs w:val="18"/>
+              </w:rPr>
+            </w:pPr>
+            <w:r>
+              <w:rPr>
+                <w:rFonts w:cs="Open Sans" w:ascii="Open Sans" w:hAnsi="Open Sans"/>
+                <w:kern w:val="0"/>
+                <w:sz w:val="18"/>
+                <w:szCs w:val="18"/>
+              </w:rPr>
+              <w:t>Yes</w:t>
+            </w:r>
+          </w:p>
+        </w:tc>
+        <w:tc>
+          <w:tcPr>
+            <w:tcW w:w="1687" w:type="dxa"/>
+            <w:tcBorders>
+              <w:bottom w:val="single" w:sz="8" w:space="0" w:color="000000"/>
+              <w:right w:val="single" w:sz="8" w:space="0" w:color="000000"/>
+            </w:tcBorders>
+          </w:tcPr>
+          <w:p>
+            <w:pPr>
+              <w:pStyle w:val="Normal"/>
+              <w:spacing w:lineRule="auto" w:line="240" w:before="0" w:after="0"/>
+              <w:jc w:val="center"/>
+              <w:rPr>
+                <w:rFonts w:ascii="Open Sans" w:hAnsi="Open Sans" w:cs="Open Sans"/>
+                <w:sz w:val="18"/>
+                <w:szCs w:val="18"/>
+              </w:rPr>
+            </w:pPr>
+            <w:r>
+              <w:rPr>
+                <w:rFonts w:cs="Open Sans" w:ascii="Open Sans" w:hAnsi="Open Sans"/>
+                <w:sz w:val="18"/>
+                <w:szCs w:val="18"/>
+              </w:rPr>
+            </w:r>
+          </w:p>
+        </w:tc>
+        <w:tc>
+          <w:tcPr>
+            <w:tcW w:w="1846" w:type="dxa"/>
+            <w:tcBorders>
+              <w:bottom w:val="single" w:sz="8" w:space="0" w:color="000000"/>
+              <w:right w:val="single" w:sz="8" w:space="0" w:color="000000"/>
+            </w:tcBorders>
+          </w:tcPr>
+          <w:p>
+            <w:pPr>
+              <w:pStyle w:val="Normal"/>
+              <w:spacing w:lineRule="auto" w:line="240" w:before="0" w:after="0"/>
+              <w:jc w:val="center"/>
+              <w:rPr>
+                <w:rFonts w:ascii="Open Sans" w:hAnsi="Open Sans" w:cs="Open Sans"/>
+                <w:sz w:val="18"/>
+                <w:szCs w:val="18"/>
+              </w:rPr>
+            </w:pPr>
+            <w:r>
+              <w:rPr>
+                <w:rFonts w:cs="Open Sans" w:ascii="Open Sans" w:hAnsi="Open Sans"/>
+                <w:sz w:val="18"/>
+                <w:szCs w:val="18"/>
+              </w:rPr>
+            </w:r>
+          </w:p>
+        </w:tc>
+        <w:tc>
+          <w:tcPr>
+            <w:tcW w:w="2407" w:type="dxa"/>
+            <w:tcBorders>
+              <w:bottom w:val="single" w:sz="8" w:space="0" w:color="000000"/>
+              <w:right w:val="single" w:sz="8" w:space="0" w:color="000000"/>
+            </w:tcBorders>
+          </w:tcPr>
+          <w:p>
+            <w:pPr>
+              <w:pStyle w:val="Normal"/>
+              <w:spacing w:lineRule="auto" w:line="240" w:before="0" w:after="0"/>
+              <w:jc w:val="center"/>
+              <w:rPr>
+                <w:rFonts w:ascii="Open Sans" w:hAnsi="Open Sans" w:cs="Open Sans"/>
+                <w:sz w:val="18"/>
+                <w:szCs w:val="18"/>
+              </w:rPr>
+            </w:pPr>
+            <w:r>
+              <w:rPr>
+                <w:rFonts w:cs="Open Sans" w:ascii="Open Sans" w:hAnsi="Open Sans"/>
+                <w:sz w:val="18"/>
+                <w:szCs w:val="18"/>
+              </w:rPr>
+            </w:r>
+          </w:p>
+        </w:tc>
+      </w:tr>
+      <w:tr>
+        <w:trPr>
+          <w:trHeight w:val="209" w:hRule="atLeast"/>
+        </w:trPr>
+        <w:tc>
+          <w:tcPr>
+            <w:tcW w:w="3830" w:type="dxa"/>
+            <w:tcBorders>
+              <w:left w:val="single" w:sz="8" w:space="0" w:color="000000"/>
+              <w:bottom w:val="single" w:sz="8" w:space="0" w:color="000000"/>
+              <w:right w:val="single" w:sz="8" w:space="0" w:color="000000"/>
+            </w:tcBorders>
+            <w:shd w:color="auto" w:fill="D0CECE" w:val="clear"/>
+          </w:tcPr>
+          <w:p>
+            <w:pPr>
+              <w:pStyle w:val="Normal"/>
+              <w:spacing w:lineRule="auto" w:line="240" w:before="0" w:after="0"/>
+              <w:rPr>
+                <w:rFonts w:ascii="Open Sans" w:hAnsi="Open Sans" w:cs="Open Sans"/>
+                <w:b/>
+                <w:sz w:val="18"/>
+                <w:szCs w:val="18"/>
+                <w:shd w:fill="D0CECE" w:val="clear"/>
+              </w:rPr>
+            </w:pPr>
+            <w:r>
+              <w:rPr>
+                <w:rFonts w:cs="Open Sans" w:ascii="Open Sans" w:hAnsi="Open Sans"/>
+                <w:b/>
+                <w:kern w:val="0"/>
+                <w:sz w:val="18"/>
+                <w:szCs w:val="18"/>
+                <w:shd w:fill="D0CECE" w:val="clear"/>
+              </w:rPr>
+              <w:t>#**Behavioural factors**</w:t>
+            </w:r>
+          </w:p>
+        </w:tc>
+        <w:tc>
+          <w:tcPr>
+            <w:tcW w:w="1687" w:type="dxa"/>
+            <w:tcBorders>
+              <w:bottom w:val="single" w:sz="8" w:space="0" w:color="000000"/>
+              <w:right w:val="single" w:sz="8" w:space="0" w:color="000000"/>
+            </w:tcBorders>
+            <w:shd w:color="auto" w:fill="D0CECE" w:val="clear"/>
+          </w:tcPr>
+          <w:p>
+            <w:pPr>
+              <w:pStyle w:val="Normal"/>
+              <w:spacing w:lineRule="auto" w:line="240" w:before="0" w:after="0"/>
+              <w:jc w:val="center"/>
+              <w:rPr>
+                <w:rFonts w:ascii="Open Sans" w:hAnsi="Open Sans" w:cs="Open Sans"/>
+                <w:sz w:val="18"/>
+                <w:szCs w:val="18"/>
+                <w:shd w:fill="D0CECE" w:val="clear"/>
+              </w:rPr>
+            </w:pPr>
+            <w:r>
+              <w:rPr>
+                <w:rFonts w:cs="Open Sans" w:ascii="Open Sans" w:hAnsi="Open Sans"/>
+                <w:sz w:val="18"/>
+                <w:szCs w:val="18"/>
+                <w:shd w:fill="D0CECE" w:val="clear"/>
+              </w:rPr>
+            </w:r>
+          </w:p>
+        </w:tc>
+        <w:tc>
+          <w:tcPr>
+            <w:tcW w:w="1846" w:type="dxa"/>
+            <w:tcBorders>
+              <w:bottom w:val="single" w:sz="8" w:space="0" w:color="000000"/>
+              <w:right w:val="single" w:sz="8" w:space="0" w:color="000000"/>
+            </w:tcBorders>
+            <w:shd w:color="auto" w:fill="D0CECE" w:val="clear"/>
+          </w:tcPr>
+          <w:p>
+            <w:pPr>
+              <w:pStyle w:val="Normal"/>
+              <w:spacing w:lineRule="auto" w:line="240" w:before="0" w:after="0"/>
+              <w:jc w:val="center"/>
+              <w:rPr>
+                <w:rFonts w:ascii="Open Sans" w:hAnsi="Open Sans" w:cs="Open Sans"/>
+                <w:sz w:val="18"/>
+                <w:szCs w:val="18"/>
+                <w:shd w:fill="D0CECE" w:val="clear"/>
+              </w:rPr>
+            </w:pPr>
+            <w:r>
+              <w:rPr>
+                <w:rFonts w:cs="Open Sans" w:ascii="Open Sans" w:hAnsi="Open Sans"/>
+                <w:sz w:val="18"/>
+                <w:szCs w:val="18"/>
+                <w:shd w:fill="D0CECE" w:val="clear"/>
+              </w:rPr>
+            </w:r>
+          </w:p>
+        </w:tc>
+        <w:tc>
+          <w:tcPr>
+            <w:tcW w:w="2407" w:type="dxa"/>
+            <w:tcBorders>
+              <w:bottom w:val="single" w:sz="8" w:space="0" w:color="000000"/>
+              <w:right w:val="single" w:sz="8" w:space="0" w:color="000000"/>
+            </w:tcBorders>
+            <w:shd w:color="auto" w:fill="D0CECE" w:val="clear"/>
+          </w:tcPr>
+          <w:p>
+            <w:pPr>
+              <w:pStyle w:val="Normal"/>
+              <w:spacing w:lineRule="auto" w:line="240" w:before="0" w:after="0"/>
+              <w:jc w:val="center"/>
+              <w:rPr>
+                <w:rFonts w:ascii="Open Sans" w:hAnsi="Open Sans" w:cs="Open Sans"/>
+                <w:sz w:val="18"/>
+                <w:szCs w:val="18"/>
+                <w:shd w:fill="D0CECE" w:val="clear"/>
+              </w:rPr>
+            </w:pPr>
+            <w:r>
+              <w:rPr>
+                <w:rFonts w:cs="Open Sans" w:ascii="Open Sans" w:hAnsi="Open Sans"/>
+                <w:sz w:val="18"/>
+                <w:szCs w:val="18"/>
+                <w:shd w:fill="D0CECE" w:val="clear"/>
+              </w:rPr>
+            </w:r>
+          </w:p>
+        </w:tc>
+      </w:tr>
+      <w:tr>
+        <w:trPr>
+          <w:trHeight w:val="672" w:hRule="atLeast"/>
+        </w:trPr>
+        <w:tc>
+          <w:tcPr>
+            <w:tcW w:w="3830" w:type="dxa"/>
+            <w:tcBorders>
+              <w:left w:val="single" w:sz="8" w:space="0" w:color="000000"/>
+              <w:bottom w:val="single" w:sz="8" w:space="0" w:color="000000"/>
+              <w:right w:val="single" w:sz="8" w:space="0" w:color="000000"/>
+            </w:tcBorders>
+          </w:tcPr>
+          <w:p>
+            <w:pPr>
+              <w:pStyle w:val="Normal"/>
+              <w:spacing w:lineRule="auto" w:line="240" w:before="0" w:after="0"/>
+              <w:rPr>
+                <w:rFonts w:ascii="Open Sans" w:hAnsi="Open Sans" w:cs="Open Sans"/>
+                <w:b/>
+                <w:sz w:val="18"/>
+                <w:szCs w:val="18"/>
+              </w:rPr>
+            </w:pPr>
+            <w:r>
+              <w:rPr>
+                <w:rFonts w:cs="Open Sans" w:ascii="Open Sans" w:hAnsi="Open Sans"/>
+                <w:b/>
+                <w:kern w:val="0"/>
+                <w:sz w:val="18"/>
+                <w:szCs w:val="18"/>
+              </w:rPr>
+              <w:t>**Smoking**</w:t>
+            </w:r>
+          </w:p>
+          <w:p>
+            <w:pPr>
+              <w:pStyle w:val="Normal"/>
+              <w:spacing w:lineRule="auto" w:line="240" w:before="0" w:after="0"/>
+              <w:rPr>
+                <w:rFonts w:ascii="Open Sans" w:hAnsi="Open Sans" w:cs="Open Sans"/>
+                <w:sz w:val="18"/>
+                <w:szCs w:val="18"/>
+              </w:rPr>
+            </w:pPr>
+            <w:r>
+              <w:rPr>
+                <w:rFonts w:cs="Open Sans" w:ascii="Open Sans" w:hAnsi="Open Sans"/>
+                <w:kern w:val="0"/>
+                <w:sz w:val="18"/>
+                <w:szCs w:val="18"/>
+              </w:rPr>
+              <w:t>No</w:t>
+            </w:r>
+          </w:p>
+          <w:p>
+            <w:pPr>
+              <w:pStyle w:val="Normal"/>
+              <w:spacing w:lineRule="auto" w:line="240" w:before="0" w:after="0"/>
+              <w:rPr>
+                <w:rFonts w:ascii="Open Sans" w:hAnsi="Open Sans" w:cs="Open Sans"/>
+                <w:b/>
+                <w:sz w:val="18"/>
+                <w:szCs w:val="18"/>
+              </w:rPr>
+            </w:pPr>
+            <w:r>
+              <w:rPr>
+                <w:rFonts w:cs="Open Sans" w:ascii="Open Sans" w:hAnsi="Open Sans"/>
+                <w:kern w:val="0"/>
+                <w:sz w:val="18"/>
+                <w:szCs w:val="18"/>
+              </w:rPr>
+              <w:t>Yes</w:t>
+            </w:r>
+          </w:p>
+        </w:tc>
+        <w:tc>
+          <w:tcPr>
+            <w:tcW w:w="1687" w:type="dxa"/>
+            <w:tcBorders>
+              <w:bottom w:val="single" w:sz="8" w:space="0" w:color="000000"/>
+              <w:right w:val="single" w:sz="8" w:space="0" w:color="000000"/>
+            </w:tcBorders>
+          </w:tcPr>
+          <w:p>
+            <w:pPr>
+              <w:pStyle w:val="Normal"/>
+              <w:spacing w:lineRule="auto" w:line="240" w:before="0" w:after="0"/>
+              <w:jc w:val="center"/>
+              <w:rPr>
+                <w:rFonts w:ascii="Open Sans" w:hAnsi="Open Sans" w:cs="Open Sans"/>
+                <w:sz w:val="18"/>
+                <w:szCs w:val="18"/>
+              </w:rPr>
+            </w:pPr>
+            <w:r>
+              <w:rPr>
+                <w:rFonts w:cs="Open Sans" w:ascii="Open Sans" w:hAnsi="Open Sans"/>
+                <w:sz w:val="18"/>
+                <w:szCs w:val="18"/>
+              </w:rPr>
+            </w:r>
+          </w:p>
+        </w:tc>
+        <w:tc>
+          <w:tcPr>
+            <w:tcW w:w="1846" w:type="dxa"/>
+            <w:tcBorders>
+              <w:bottom w:val="single" w:sz="8" w:space="0" w:color="000000"/>
+              <w:right w:val="single" w:sz="8" w:space="0" w:color="000000"/>
+            </w:tcBorders>
+          </w:tcPr>
+          <w:p>
+            <w:pPr>
+              <w:pStyle w:val="Normal"/>
+              <w:spacing w:lineRule="auto" w:line="240" w:before="0" w:after="0"/>
+              <w:jc w:val="center"/>
+              <w:rPr>
+                <w:rFonts w:ascii="Open Sans" w:hAnsi="Open Sans" w:cs="Open Sans"/>
+                <w:sz w:val="18"/>
+                <w:szCs w:val="18"/>
+              </w:rPr>
+            </w:pPr>
+            <w:r>
+              <w:rPr>
+                <w:rFonts w:cs="Open Sans" w:ascii="Open Sans" w:hAnsi="Open Sans"/>
+                <w:sz w:val="18"/>
+                <w:szCs w:val="18"/>
+              </w:rPr>
+            </w:r>
+          </w:p>
+        </w:tc>
+        <w:tc>
+          <w:tcPr>
+            <w:tcW w:w="2407" w:type="dxa"/>
+            <w:tcBorders>
+              <w:bottom w:val="single" w:sz="8" w:space="0" w:color="000000"/>
+              <w:right w:val="single" w:sz="8" w:space="0" w:color="000000"/>
+            </w:tcBorders>
+          </w:tcPr>
+          <w:p>
+            <w:pPr>
+              <w:pStyle w:val="Normal"/>
+              <w:spacing w:lineRule="auto" w:line="240" w:before="0" w:after="0"/>
+              <w:jc w:val="center"/>
+              <w:rPr>
+                <w:rFonts w:ascii="Open Sans" w:hAnsi="Open Sans" w:cs="Open Sans"/>
+                <w:sz w:val="18"/>
+                <w:szCs w:val="18"/>
+              </w:rPr>
+            </w:pPr>
+            <w:r>
+              <w:rPr>
+                <w:rFonts w:cs="Open Sans" w:ascii="Open Sans" w:hAnsi="Open Sans"/>
+                <w:sz w:val="18"/>
+                <w:szCs w:val="18"/>
+              </w:rPr>
+            </w:r>
+          </w:p>
+        </w:tc>
+      </w:tr>
+      <w:tr>
+        <w:trPr>
+          <w:trHeight w:val="363" w:hRule="atLeast"/>
+        </w:trPr>
+        <w:tc>
+          <w:tcPr>
+            <w:tcW w:w="3830" w:type="dxa"/>
+            <w:tcBorders>
+              <w:left w:val="single" w:sz="8" w:space="0" w:color="000000"/>
+              <w:bottom w:val="single" w:sz="8" w:space="0" w:color="000000"/>
+              <w:right w:val="single" w:sz="8" w:space="0" w:color="000000"/>
+            </w:tcBorders>
+            <w:shd w:color="auto" w:fill="D0CECE" w:val="clear"/>
+          </w:tcPr>
+          <w:p>
+            <w:pPr>
+              <w:pStyle w:val="Normal"/>
+              <w:spacing w:lineRule="auto" w:line="240" w:before="0" w:after="0"/>
+              <w:rPr>
+                <w:rFonts w:ascii="Open Sans" w:hAnsi="Open Sans" w:cs="Open Sans"/>
+                <w:b/>
+                <w:sz w:val="18"/>
+                <w:szCs w:val="18"/>
+              </w:rPr>
+            </w:pPr>
+            <w:r>
+              <w:rPr>
+                <w:rFonts w:cs="Open Sans" w:ascii="Open Sans" w:hAnsi="Open Sans"/>
+                <w:b/>
+                <w:kern w:val="0"/>
+                <w:sz w:val="18"/>
+                <w:szCs w:val="18"/>
+              </w:rPr>
+              <w:t>#**Psychosomatic factors**</w:t>
+            </w:r>
+          </w:p>
+        </w:tc>
+        <w:tc>
+          <w:tcPr>
+            <w:tcW w:w="1687" w:type="dxa"/>
+            <w:tcBorders>
+              <w:bottom w:val="single" w:sz="8" w:space="0" w:color="000000"/>
+              <w:right w:val="single" w:sz="8" w:space="0" w:color="000000"/>
+            </w:tcBorders>
+            <w:shd w:color="auto" w:fill="D0CECE" w:val="clear"/>
+          </w:tcPr>
+          <w:p>
+            <w:pPr>
+              <w:pStyle w:val="Normal"/>
+              <w:spacing w:lineRule="auto" w:line="240" w:before="0" w:after="0"/>
+              <w:jc w:val="center"/>
+              <w:rPr>
+                <w:rFonts w:ascii="Open Sans" w:hAnsi="Open Sans" w:cs="Open Sans"/>
+                <w:sz w:val="18"/>
+                <w:szCs w:val="18"/>
+              </w:rPr>
+            </w:pPr>
+            <w:r>
+              <w:rPr>
+                <w:rFonts w:cs="Open Sans" w:ascii="Open Sans" w:hAnsi="Open Sans"/>
+                <w:sz w:val="18"/>
+                <w:szCs w:val="18"/>
+              </w:rPr>
+            </w:r>
+          </w:p>
+        </w:tc>
+        <w:tc>
+          <w:tcPr>
+            <w:tcW w:w="1846" w:type="dxa"/>
+            <w:tcBorders>
+              <w:bottom w:val="single" w:sz="8" w:space="0" w:color="000000"/>
+              <w:right w:val="single" w:sz="8" w:space="0" w:color="000000"/>
+            </w:tcBorders>
+            <w:shd w:color="auto" w:fill="D0CECE" w:val="clear"/>
+          </w:tcPr>
+          <w:p>
+            <w:pPr>
+              <w:pStyle w:val="Normal"/>
+              <w:spacing w:lineRule="auto" w:line="240" w:before="0" w:after="0"/>
+              <w:jc w:val="center"/>
+              <w:rPr>
+                <w:rFonts w:ascii="Open Sans" w:hAnsi="Open Sans" w:cs="Open Sans"/>
+                <w:sz w:val="18"/>
+                <w:szCs w:val="18"/>
+              </w:rPr>
+            </w:pPr>
+            <w:r>
+              <w:rPr>
+                <w:rFonts w:cs="Open Sans" w:ascii="Open Sans" w:hAnsi="Open Sans"/>
+                <w:sz w:val="18"/>
+                <w:szCs w:val="18"/>
+              </w:rPr>
+            </w:r>
+          </w:p>
+        </w:tc>
+        <w:tc>
+          <w:tcPr>
+            <w:tcW w:w="2407" w:type="dxa"/>
+            <w:tcBorders>
+              <w:bottom w:val="single" w:sz="8" w:space="0" w:color="000000"/>
+              <w:right w:val="single" w:sz="8" w:space="0" w:color="000000"/>
+            </w:tcBorders>
+            <w:shd w:color="auto" w:fill="D0CECE" w:val="clear"/>
+          </w:tcPr>
+          <w:p>
+            <w:pPr>
+              <w:pStyle w:val="Normal"/>
+              <w:spacing w:lineRule="auto" w:line="240" w:before="0" w:after="0"/>
+              <w:jc w:val="center"/>
+              <w:rPr>
+                <w:rFonts w:ascii="Open Sans" w:hAnsi="Open Sans" w:cs="Open Sans"/>
+                <w:sz w:val="18"/>
+                <w:szCs w:val="18"/>
+              </w:rPr>
+            </w:pPr>
+            <w:r>
+              <w:rPr>
+                <w:rFonts w:cs="Open Sans" w:ascii="Open Sans" w:hAnsi="Open Sans"/>
+                <w:sz w:val="18"/>
+                <w:szCs w:val="18"/>
+              </w:rPr>
+            </w:r>
+          </w:p>
+        </w:tc>
+      </w:tr>
+      <w:tr>
+        <w:trPr>
+          <w:trHeight w:val="796" w:hRule="atLeast"/>
+        </w:trPr>
+        <w:tc>
+          <w:tcPr>
+            <w:tcW w:w="3830" w:type="dxa"/>
+            <w:tcBorders>
+              <w:left w:val="single" w:sz="8" w:space="0" w:color="000000"/>
+              <w:bottom w:val="single" w:sz="8" w:space="0" w:color="000000"/>
+              <w:right w:val="single" w:sz="8" w:space="0" w:color="000000"/>
+            </w:tcBorders>
+          </w:tcPr>
+          <w:p>
+            <w:pPr>
+              <w:pStyle w:val="Normal"/>
+              <w:spacing w:lineRule="auto" w:line="240" w:before="0" w:after="0"/>
+              <w:rPr>
+                <w:rFonts w:ascii="Open Sans" w:hAnsi="Open Sans" w:cs="Open Sans"/>
+                <w:b/>
+                <w:sz w:val="18"/>
+                <w:szCs w:val="18"/>
+              </w:rPr>
+            </w:pPr>
+            <w:r>
+              <w:rPr>
+                <w:rFonts w:cs="Open Sans" w:ascii="Open Sans" w:hAnsi="Open Sans"/>
+                <w:b/>
+                <w:kern w:val="0"/>
+                <w:sz w:val="18"/>
+                <w:szCs w:val="18"/>
+              </w:rPr>
+              <w:t>**Allergy**</w:t>
+            </w:r>
+          </w:p>
+          <w:p>
+            <w:pPr>
+              <w:pStyle w:val="Normal"/>
+              <w:spacing w:lineRule="auto" w:line="240" w:before="0" w:after="0"/>
+              <w:rPr>
+                <w:rFonts w:ascii="Open Sans" w:hAnsi="Open Sans" w:cs="Open Sans"/>
+                <w:sz w:val="18"/>
+                <w:szCs w:val="18"/>
+              </w:rPr>
+            </w:pPr>
+            <w:r>
+              <w:rPr>
+                <w:rFonts w:cs="Open Sans" w:ascii="Open Sans" w:hAnsi="Open Sans"/>
+                <w:kern w:val="0"/>
+                <w:sz w:val="18"/>
+                <w:szCs w:val="18"/>
+              </w:rPr>
+              <w:t>No</w:t>
+            </w:r>
+          </w:p>
+          <w:p>
+            <w:pPr>
+              <w:pStyle w:val="Normal"/>
+              <w:spacing w:lineRule="auto" w:line="240" w:before="0" w:after="0"/>
+              <w:rPr>
+                <w:rFonts w:ascii="Open Sans" w:hAnsi="Open Sans" w:cs="Open Sans"/>
+                <w:sz w:val="18"/>
+                <w:szCs w:val="18"/>
+              </w:rPr>
+            </w:pPr>
+            <w:r>
+              <w:rPr>
+                <w:rFonts w:cs="Open Sans" w:ascii="Open Sans" w:hAnsi="Open Sans"/>
+                <w:kern w:val="0"/>
+                <w:sz w:val="18"/>
+                <w:szCs w:val="18"/>
+              </w:rPr>
+              <w:t>Yes</w:t>
+            </w:r>
+          </w:p>
+        </w:tc>
+        <w:tc>
+          <w:tcPr>
+            <w:tcW w:w="1687" w:type="dxa"/>
+            <w:tcBorders>
+              <w:bottom w:val="single" w:sz="8" w:space="0" w:color="000000"/>
+              <w:right w:val="single" w:sz="8" w:space="0" w:color="000000"/>
+            </w:tcBorders>
+          </w:tcPr>
+          <w:p>
+            <w:pPr>
+              <w:pStyle w:val="Normal"/>
+              <w:spacing w:lineRule="auto" w:line="240" w:before="0" w:after="0"/>
+              <w:jc w:val="center"/>
+              <w:rPr>
+                <w:rFonts w:ascii="Open Sans" w:hAnsi="Open Sans" w:cs="Open Sans"/>
+                <w:sz w:val="18"/>
+                <w:szCs w:val="18"/>
+              </w:rPr>
+            </w:pPr>
+            <w:r>
+              <w:rPr>
+                <w:rFonts w:cs="Open Sans" w:ascii="Open Sans" w:hAnsi="Open Sans"/>
+                <w:sz w:val="18"/>
+                <w:szCs w:val="18"/>
+              </w:rPr>
+            </w:r>
+          </w:p>
+        </w:tc>
+        <w:tc>
+          <w:tcPr>
+            <w:tcW w:w="1846" w:type="dxa"/>
+            <w:tcBorders>
+              <w:bottom w:val="single" w:sz="8" w:space="0" w:color="000000"/>
+              <w:right w:val="single" w:sz="8" w:space="0" w:color="000000"/>
+            </w:tcBorders>
+          </w:tcPr>
+          <w:p>
+            <w:pPr>
+              <w:pStyle w:val="Normal"/>
+              <w:spacing w:lineRule="auto" w:line="240" w:before="0" w:after="0"/>
+              <w:jc w:val="center"/>
+              <w:rPr>
+                <w:rFonts w:ascii="Open Sans" w:hAnsi="Open Sans" w:cs="Open Sans"/>
+                <w:sz w:val="18"/>
+                <w:szCs w:val="18"/>
+              </w:rPr>
+            </w:pPr>
+            <w:r>
+              <w:rPr>
+                <w:rFonts w:cs="Open Sans" w:ascii="Open Sans" w:hAnsi="Open Sans"/>
+                <w:sz w:val="18"/>
+                <w:szCs w:val="18"/>
+              </w:rPr>
+            </w:r>
+          </w:p>
+        </w:tc>
+        <w:tc>
+          <w:tcPr>
+            <w:tcW w:w="2407" w:type="dxa"/>
+            <w:tcBorders>
+              <w:bottom w:val="single" w:sz="8" w:space="0" w:color="000000"/>
+              <w:right w:val="single" w:sz="8" w:space="0" w:color="000000"/>
+            </w:tcBorders>
+          </w:tcPr>
+          <w:p>
+            <w:pPr>
+              <w:pStyle w:val="Normal"/>
+              <w:spacing w:lineRule="auto" w:line="240" w:before="0" w:after="0"/>
+              <w:jc w:val="center"/>
+              <w:rPr>
+                <w:rFonts w:ascii="Open Sans" w:hAnsi="Open Sans" w:cs="Open Sans"/>
+                <w:sz w:val="18"/>
+                <w:szCs w:val="18"/>
+              </w:rPr>
+            </w:pPr>
+            <w:r>
+              <w:rPr>
+                <w:rFonts w:cs="Open Sans" w:ascii="Open Sans" w:hAnsi="Open Sans"/>
+                <w:sz w:val="18"/>
+                <w:szCs w:val="18"/>
+              </w:rPr>
+            </w:r>
+          </w:p>
+        </w:tc>
+      </w:tr>
+      <w:tr>
+        <w:trPr>
+          <w:trHeight w:val="969" w:hRule="atLeast"/>
+        </w:trPr>
+        <w:tc>
+          <w:tcPr>
+            <w:tcW w:w="3830" w:type="dxa"/>
+            <w:tcBorders>
+              <w:left w:val="single" w:sz="8" w:space="0" w:color="000000"/>
+              <w:bottom w:val="single" w:sz="8" w:space="0" w:color="000000"/>
+              <w:right w:val="single" w:sz="8" w:space="0" w:color="000000"/>
+            </w:tcBorders>
+          </w:tcPr>
+          <w:p>
+            <w:pPr>
+              <w:pStyle w:val="Normal"/>
+              <w:spacing w:lineRule="auto" w:line="240" w:before="0" w:after="0"/>
+              <w:rPr>
+                <w:rFonts w:ascii="Open Sans" w:hAnsi="Open Sans" w:cs="Open Sans"/>
+                <w:b/>
+                <w:sz w:val="18"/>
+                <w:szCs w:val="18"/>
+              </w:rPr>
+            </w:pPr>
+            <w:r>
+              <w:rPr>
+                <w:rFonts w:cs="Open Sans" w:ascii="Open Sans" w:hAnsi="Open Sans"/>
+                <w:b/>
+                <w:kern w:val="0"/>
+                <w:sz w:val="18"/>
+                <w:szCs w:val="18"/>
+              </w:rPr>
+              <w:t>**Weight (BMI)**</w:t>
+            </w:r>
+          </w:p>
+          <w:p>
+            <w:pPr>
+              <w:pStyle w:val="Normal"/>
+              <w:spacing w:lineRule="auto" w:line="240" w:before="0" w:after="0"/>
+              <w:rPr>
+                <w:rFonts w:ascii="Open Sans" w:hAnsi="Open Sans" w:cs="Open Sans"/>
+                <w:sz w:val="18"/>
+                <w:szCs w:val="18"/>
+              </w:rPr>
+            </w:pPr>
+            <w:r>
+              <w:rPr>
+                <w:rFonts w:cs="Open Sans" w:ascii="Open Sans" w:hAnsi="Open Sans"/>
+                <w:kern w:val="0"/>
+                <w:sz w:val="18"/>
+                <w:szCs w:val="18"/>
+              </w:rPr>
+              <w:t>Normal</w:t>
+            </w:r>
+          </w:p>
+          <w:p>
+            <w:pPr>
+              <w:pStyle w:val="Normal"/>
+              <w:spacing w:lineRule="auto" w:line="240" w:before="0" w:after="0"/>
+              <w:rPr>
+                <w:rFonts w:ascii="Open Sans" w:hAnsi="Open Sans" w:cs="Open Sans"/>
+                <w:sz w:val="18"/>
+                <w:szCs w:val="18"/>
+              </w:rPr>
+            </w:pPr>
+            <w:r>
+              <w:rPr>
+                <w:rFonts w:cs="Open Sans" w:ascii="Open Sans" w:hAnsi="Open Sans"/>
+                <w:kern w:val="0"/>
+                <w:sz w:val="18"/>
+                <w:szCs w:val="18"/>
+              </w:rPr>
+              <w:t>Overweight</w:t>
+            </w:r>
+          </w:p>
+          <w:p>
+            <w:pPr>
+              <w:pStyle w:val="Normal"/>
+              <w:spacing w:lineRule="auto" w:line="240" w:before="0" w:after="0"/>
+              <w:rPr>
+                <w:rFonts w:ascii="Open Sans" w:hAnsi="Open Sans" w:cs="Open Sans"/>
+                <w:sz w:val="18"/>
+                <w:szCs w:val="18"/>
+              </w:rPr>
+            </w:pPr>
+            <w:r>
+              <w:rPr>
+                <w:rFonts w:cs="Open Sans" w:ascii="Open Sans" w:hAnsi="Open Sans"/>
+                <w:kern w:val="0"/>
+                <w:sz w:val="18"/>
+                <w:szCs w:val="18"/>
+              </w:rPr>
+              <w:t>Obese</w:t>
+            </w:r>
+          </w:p>
+        </w:tc>
+        <w:tc>
+          <w:tcPr>
+            <w:tcW w:w="1687" w:type="dxa"/>
+            <w:tcBorders>
+              <w:bottom w:val="single" w:sz="8" w:space="0" w:color="000000"/>
+              <w:right w:val="single" w:sz="8" w:space="0" w:color="000000"/>
+            </w:tcBorders>
+          </w:tcPr>
+          <w:p>
+            <w:pPr>
+              <w:pStyle w:val="Normal"/>
+              <w:spacing w:lineRule="auto" w:line="240" w:before="0" w:after="0"/>
+              <w:jc w:val="center"/>
+              <w:rPr>
+                <w:rFonts w:ascii="Open Sans" w:hAnsi="Open Sans" w:cs="Open Sans"/>
+                <w:sz w:val="18"/>
+                <w:szCs w:val="18"/>
+              </w:rPr>
+            </w:pPr>
+            <w:r>
+              <w:rPr>
+                <w:rFonts w:cs="Open Sans" w:ascii="Open Sans" w:hAnsi="Open Sans"/>
+                <w:sz w:val="18"/>
+                <w:szCs w:val="18"/>
+              </w:rPr>
+            </w:r>
+          </w:p>
+        </w:tc>
+        <w:tc>
+          <w:tcPr>
+            <w:tcW w:w="1846" w:type="dxa"/>
+            <w:tcBorders>
+              <w:bottom w:val="single" w:sz="8" w:space="0" w:color="000000"/>
+              <w:right w:val="single" w:sz="8" w:space="0" w:color="000000"/>
+            </w:tcBorders>
+          </w:tcPr>
+          <w:p>
+            <w:pPr>
+              <w:pStyle w:val="Normal"/>
+              <w:spacing w:lineRule="auto" w:line="240" w:before="0" w:after="0"/>
+              <w:jc w:val="center"/>
+              <w:rPr>
+                <w:rFonts w:ascii="Open Sans" w:hAnsi="Open Sans" w:cs="Open Sans"/>
+                <w:sz w:val="18"/>
+                <w:szCs w:val="18"/>
+              </w:rPr>
+            </w:pPr>
+            <w:r>
+              <w:rPr>
+                <w:rFonts w:cs="Open Sans" w:ascii="Open Sans" w:hAnsi="Open Sans"/>
+                <w:sz w:val="18"/>
+                <w:szCs w:val="18"/>
+              </w:rPr>
+            </w:r>
+          </w:p>
+        </w:tc>
+        <w:tc>
+          <w:tcPr>
+            <w:tcW w:w="2407" w:type="dxa"/>
+            <w:tcBorders>
+              <w:bottom w:val="single" w:sz="8" w:space="0" w:color="000000"/>
+              <w:right w:val="single" w:sz="8" w:space="0" w:color="000000"/>
+            </w:tcBorders>
+          </w:tcPr>
+          <w:p>
+            <w:pPr>
+              <w:pStyle w:val="Normal"/>
+              <w:spacing w:lineRule="auto" w:line="240" w:before="0" w:after="0"/>
+              <w:jc w:val="center"/>
+              <w:rPr>
+                <w:rFonts w:ascii="Open Sans" w:hAnsi="Open Sans" w:cs="Open Sans"/>
+                <w:sz w:val="18"/>
+                <w:szCs w:val="18"/>
+              </w:rPr>
+            </w:pPr>
+            <w:r>
+              <w:rPr>
+                <w:rFonts w:cs="Open Sans" w:ascii="Open Sans" w:hAnsi="Open Sans"/>
+                <w:sz w:val="18"/>
+                <w:szCs w:val="18"/>
+              </w:rPr>
+            </w:r>
+          </w:p>
+        </w:tc>
+      </w:tr>
+      <w:tr>
+        <w:trPr>
+          <w:trHeight w:val="746" w:hRule="atLeast"/>
+        </w:trPr>
+        <w:tc>
+          <w:tcPr>
+            <w:tcW w:w="3830" w:type="dxa"/>
+            <w:tcBorders>
+              <w:left w:val="single" w:sz="8" w:space="0" w:color="000000"/>
+              <w:bottom w:val="single" w:sz="8" w:space="0" w:color="000000"/>
+              <w:right w:val="single" w:sz="8" w:space="0" w:color="000000"/>
+            </w:tcBorders>
+          </w:tcPr>
+          <w:p>
+            <w:pPr>
+              <w:pStyle w:val="Normal"/>
+              <w:spacing w:lineRule="auto" w:line="240" w:before="0" w:after="0"/>
+              <w:rPr>
+                <w:rFonts w:ascii="Open Sans" w:hAnsi="Open Sans" w:cs="Open Sans"/>
+                <w:b/>
+                <w:sz w:val="18"/>
+                <w:szCs w:val="18"/>
+              </w:rPr>
+            </w:pPr>
+            <w:r>
+              <w:rPr>
+                <w:rFonts w:cs="Open Sans" w:ascii="Open Sans" w:hAnsi="Open Sans"/>
+                <w:b/>
+                <w:kern w:val="0"/>
+                <w:sz w:val="18"/>
+                <w:szCs w:val="18"/>
+              </w:rPr>
+              <w:t>**Stress**</w:t>
+            </w:r>
+          </w:p>
+          <w:p>
+            <w:pPr>
+              <w:pStyle w:val="Normal"/>
+              <w:spacing w:lineRule="auto" w:line="240" w:before="0" w:after="0"/>
+              <w:rPr>
+                <w:rFonts w:ascii="Open Sans" w:hAnsi="Open Sans" w:cs="Open Sans"/>
+                <w:sz w:val="18"/>
+                <w:szCs w:val="18"/>
+              </w:rPr>
+            </w:pPr>
+            <w:r>
+              <w:rPr>
+                <w:rFonts w:cs="Open Sans" w:ascii="Open Sans" w:hAnsi="Open Sans"/>
+                <w:kern w:val="0"/>
+                <w:sz w:val="18"/>
+                <w:szCs w:val="18"/>
+              </w:rPr>
+              <w:t>No</w:t>
+            </w:r>
+          </w:p>
+          <w:p>
+            <w:pPr>
+              <w:pStyle w:val="Normal"/>
+              <w:spacing w:lineRule="auto" w:line="240" w:before="0" w:after="0"/>
+              <w:rPr>
+                <w:rFonts w:ascii="Open Sans" w:hAnsi="Open Sans" w:cs="Open Sans"/>
+                <w:sz w:val="18"/>
+                <w:szCs w:val="18"/>
+              </w:rPr>
+            </w:pPr>
+            <w:r>
+              <w:rPr>
+                <w:rFonts w:cs="Open Sans" w:ascii="Open Sans" w:hAnsi="Open Sans"/>
+                <w:kern w:val="0"/>
+                <w:sz w:val="18"/>
+                <w:szCs w:val="18"/>
+              </w:rPr>
+              <w:t>Yes</w:t>
+            </w:r>
+          </w:p>
+        </w:tc>
+        <w:tc>
+          <w:tcPr>
+            <w:tcW w:w="1687" w:type="dxa"/>
+            <w:tcBorders>
+              <w:bottom w:val="single" w:sz="8" w:space="0" w:color="000000"/>
+              <w:right w:val="single" w:sz="8" w:space="0" w:color="000000"/>
+            </w:tcBorders>
+          </w:tcPr>
+          <w:p>
+            <w:pPr>
+              <w:pStyle w:val="Normal"/>
+              <w:spacing w:lineRule="auto" w:line="240" w:before="0" w:after="0"/>
+              <w:jc w:val="center"/>
+              <w:rPr>
+                <w:rFonts w:ascii="Open Sans" w:hAnsi="Open Sans" w:cs="Open Sans"/>
+                <w:sz w:val="18"/>
+                <w:szCs w:val="18"/>
+              </w:rPr>
+            </w:pPr>
+            <w:r>
+              <w:rPr>
+                <w:rFonts w:cs="Open Sans" w:ascii="Open Sans" w:hAnsi="Open Sans"/>
+                <w:sz w:val="18"/>
+                <w:szCs w:val="18"/>
+              </w:rPr>
+            </w:r>
+          </w:p>
+        </w:tc>
+        <w:tc>
+          <w:tcPr>
+            <w:tcW w:w="1846" w:type="dxa"/>
+            <w:tcBorders>
+              <w:bottom w:val="single" w:sz="8" w:space="0" w:color="000000"/>
+              <w:right w:val="single" w:sz="8" w:space="0" w:color="000000"/>
+            </w:tcBorders>
+          </w:tcPr>
+          <w:p>
+            <w:pPr>
+              <w:pStyle w:val="Normal"/>
+              <w:spacing w:lineRule="auto" w:line="240" w:before="0" w:after="0"/>
+              <w:jc w:val="center"/>
+              <w:rPr>
+                <w:rFonts w:ascii="Open Sans" w:hAnsi="Open Sans" w:cs="Open Sans"/>
+                <w:sz w:val="18"/>
+                <w:szCs w:val="18"/>
+              </w:rPr>
+            </w:pPr>
+            <w:r>
+              <w:rPr>
+                <w:rFonts w:cs="Open Sans" w:ascii="Open Sans" w:hAnsi="Open Sans"/>
+                <w:sz w:val="18"/>
+                <w:szCs w:val="18"/>
+              </w:rPr>
+            </w:r>
+          </w:p>
+        </w:tc>
+        <w:tc>
+          <w:tcPr>
+            <w:tcW w:w="2407" w:type="dxa"/>
+            <w:tcBorders>
+              <w:bottom w:val="single" w:sz="8" w:space="0" w:color="000000"/>
+              <w:right w:val="single" w:sz="8" w:space="0" w:color="000000"/>
+            </w:tcBorders>
+          </w:tcPr>
+          <w:p>
+            <w:pPr>
+              <w:pStyle w:val="Normal"/>
+              <w:spacing w:lineRule="auto" w:line="240" w:before="0" w:after="0"/>
+              <w:jc w:val="center"/>
+              <w:rPr>
+                <w:rFonts w:ascii="Open Sans" w:hAnsi="Open Sans" w:cs="Open Sans"/>
+                <w:sz w:val="18"/>
+                <w:szCs w:val="18"/>
+              </w:rPr>
+            </w:pPr>
+            <w:r>
+              <w:rPr>
+                <w:rFonts w:cs="Open Sans" w:ascii="Open Sans" w:hAnsi="Open Sans"/>
+                <w:sz w:val="18"/>
+                <w:szCs w:val="18"/>
+              </w:rPr>
+            </w:r>
+          </w:p>
+        </w:tc>
+      </w:tr>
+    </w:tbl>
+    <w:p>
+      <w:pPr>
+        <w:pStyle w:val="Normal"/>
+        <w:rPr/>
+      </w:pPr>
+      <w:r>
+        <w:rPr>
+          <w:rFonts w:eastAsia="Times New Roman" w:cs="Times New Roman" w:ascii="Times New Roman" w:hAnsi="Times New Roman"/>
+        </w:rPr>
+        <w:t>[[table,label: 'tab3',caption: 'A landscape page table.', landscape, fullgrid, colwidths: [40,20,20,20], colaligns: [l,c,c,c], table]]</w:t>
       </w:r>
     </w:p>
     <w:p>

</xml_diff>

<commit_message>
update templte for longer title. Tune title page to start earlier where otherwise the header is placed (using abspos latex package. Slightly tune other aspects of title page spacing as well
</commit_message>
<xml_diff>
--- a/inst/template/manuscript.docx
+++ b/inst/template/manuscript.docx
@@ -12,7 +12,7 @@
       </w:pPr>
       <w:r>
         <w:rPr/>
-        <w:t>Title</w:t>
+        <w:t>This is the article title as it appears as the main article title in the signature brand color: Orange</w:t>
       </w:r>
     </w:p>
     <w:p>
@@ -213,11 +213,7 @@
             </w:pPr>
             <w:r>
               <w:rPr/>
-              <w:t>0000-0000-0000-</w:t>
-            </w:r>
-            <w:r>
-              <w:rPr/>
-              <w:t>0000</w:t>
+              <w:t>0000-0000-0000-0000</w:t>
             </w:r>
           </w:p>
         </w:tc>
@@ -3798,27 +3794,7 @@
           <w:sz w:val="20"/>
           <w:szCs w:val="20"/>
         </w:rPr>
-        <w:t>Characteristics of weighted study sample in a 1-column long table</w:t>
-      </w:r>
-      <w:r>
-        <w:rPr>
-          <w:rFonts w:cs="Open Sans" w:ascii="Open Sans" w:hAnsi="Open Sans"/>
-          <w:bCs/>
-          <w:kern w:val="0"/>
-          <w:sz w:val="20"/>
-          <w:szCs w:val="20"/>
-        </w:rPr>
-        <w:t>.</w:t>
-      </w:r>
-      <w:r>
-        <w:rPr>
-          <w:rFonts w:cs="Open Sans" w:ascii="Open Sans" w:hAnsi="Open Sans"/>
-          <w:bCs/>
-          <w:kern w:val="0"/>
-          <w:sz w:val="20"/>
-          <w:szCs w:val="20"/>
-        </w:rPr>
-        <w:t>'</w:t>
+        <w:t>Characteristics of weighted study sample in a 1-column long table.'</w:t>
       </w:r>
       <w:r>
         <w:rPr>

</xml_diff>

<commit_message>
*possibility prepare for parsing additional abstrats in other languages *do not detect dois that are already in URLS (using negative lookbehind) *improve error messages for incorect improperly formated metadata section
</commit_message>
<xml_diff>
--- a/inst/template/manuscript.docx
+++ b/inst/template/manuscript.docx
@@ -697,80 +697,6 @@
               <w:spacing w:lineRule="auto" w:line="240" w:before="0" w:after="0"/>
               <w:jc w:val="both"/>
               <w:rPr>
-                <w:sz w:val="24"/>
-                <w:szCs w:val="24"/>
-              </w:rPr>
-            </w:pPr>
-            <w:r>
-              <w:rPr>
-                <w:rFonts w:cs="Open Sans" w:ascii="Open Sans" w:hAnsi="Open Sans"/>
-                <w:color w:themeColor="dark1" w:val="000000"/>
-                <w:sz w:val="24"/>
-                <w:szCs w:val="24"/>
-                <w:lang w:val="en-GB"/>
-              </w:rPr>
-              <w:t>E</w:t>
-            </w:r>
-            <w:r>
-              <w:rPr>
-                <w:rFonts w:cs="Open Sans" w:ascii="Open Sans" w:hAnsi="Open Sans"/>
-                <w:color w:themeColor="dark1" w:val="000000"/>
-                <w:sz w:val="24"/>
-                <w:szCs w:val="24"/>
-                <w:lang w:val="en-GB"/>
-              </w:rPr>
-              <w:t>thics</w:t>
-            </w:r>
-          </w:p>
-        </w:tc>
-        <w:tc>
-          <w:tcPr>
-            <w:tcW w:w="5102" w:type="dxa"/>
-            <w:tcBorders>
-              <w:left w:val="single" w:sz="4" w:space="0" w:color="000000"/>
-              <w:bottom w:val="single" w:sz="4" w:space="0" w:color="000000"/>
-              <w:right w:val="single" w:sz="4" w:space="0" w:color="000000"/>
-            </w:tcBorders>
-          </w:tcPr>
-          <w:p>
-            <w:pPr>
-              <w:pStyle w:val="TableContents"/>
-              <w:rPr/>
-            </w:pPr>
-            <w:r>
-              <w:rPr/>
-              <w:t>Write who preformed the ethical review and granted ethical approval, including review id if applicable. Also provide if and how informed consent was obtained from study participants.</w:t>
-            </w:r>
-          </w:p>
-          <w:p>
-            <w:pPr>
-              <w:pStyle w:val="TableContents"/>
-              <w:spacing w:before="0" w:after="160"/>
-              <w:rPr/>
-            </w:pPr>
-            <w:r>
-              <w:rPr/>
-              <w:t>Write 'Not applicable' or leave empty otherwise.</w:t>
-            </w:r>
-          </w:p>
-        </w:tc>
-      </w:tr>
-      <w:tr>
-        <w:trPr/>
-        <w:tc>
-          <w:tcPr>
-            <w:tcW w:w="5101" w:type="dxa"/>
-            <w:tcBorders>
-              <w:left w:val="single" w:sz="4" w:space="0" w:color="000000"/>
-              <w:bottom w:val="single" w:sz="4" w:space="0" w:color="000000"/>
-            </w:tcBorders>
-          </w:tcPr>
-          <w:p>
-            <w:pPr>
-              <w:pStyle w:val="Rapportunderrubrik"/>
-              <w:spacing w:lineRule="auto" w:line="240" w:before="0" w:after="0"/>
-              <w:jc w:val="both"/>
-              <w:rPr>
                 <w:rFonts w:ascii="Open Sans" w:hAnsi="Open Sans" w:cs="Open Sans"/>
                 <w:color w:themeColor="dark1" w:val="000000"/>
                 <w:sz w:val="24"/>
@@ -1104,25 +1030,13 @@
             </w:pPr>
             <w:r>
               <w:rPr/>
-              <w:t xml:space="preserve">Acknowledge contributions </w:t>
-            </w:r>
-            <w:r>
-              <w:rPr/>
-              <w:t xml:space="preserve">or similar </w:t>
-            </w:r>
-            <w:r>
-              <w:rPr/>
-              <w:t xml:space="preserve">that do not warant authorship, </w:t>
-            </w:r>
-            <w:r>
-              <w:rPr/>
-              <w:t xml:space="preserve">e.g. we </w:t>
+              <w:t xml:space="preserve">Acknowledge contributions or similar that do not warant authorship, e.g. we </w:t>
             </w:r>
             <w:r>
               <w:rPr>
                 <w:lang w:val="en-GB"/>
               </w:rPr>
-              <w:t xml:space="preserve">acknowledge all latex, libreoffice, pandoc, and rmarkdown contributors. </w:t>
+              <w:t>acknowledge all latex, libreoffice, pandoc, and rmarkdown contributors.</w:t>
             </w:r>
           </w:p>
         </w:tc>
@@ -1344,7 +1258,7 @@
       </w:pPr>
       <w:r>
         <w:rPr/>
-        <w:t xml:space="preserve">ABSTRACT </w:t>
+        <w:t>ABSTRACT</w:t>
       </w:r>
     </w:p>
     <w:p>
@@ -1385,6 +1299,30 @@
       <w:r>
         <w:rPr/>
         <w:t>Conclusion: HAVE RESOLVED TO COMBINE OUR EFFORTS TO ACCOMPLISH THESE AIMS. Accordingly, our respective Governments, through representatives assembled in the city of San Francisco, who have exhibited their full powers found to be in good and due form, have agreed to the present Charter of the United Nations and do hereby establish an international organization to be known as the United Nations.</w:t>
+      </w:r>
+    </w:p>
+    <w:p>
+      <w:pPr>
+        <w:pStyle w:val="Heading2"/>
+        <w:rPr/>
+      </w:pPr>
+      <w:r>
+        <w:rPr/>
+        <w:t>ABSTRACT</w:t>
+      </w:r>
+      <w:r>
+        <w:rPr/>
+        <w:t>_ES</w:t>
+      </w:r>
+    </w:p>
+    <w:p>
+      <w:pPr>
+        <w:pStyle w:val="Normal"/>
+        <w:rPr/>
+      </w:pPr>
+      <w:r>
+        <w:rPr/>
+        <w:t>Holla: vamos a la plaja?</w:t>
       </w:r>
       <w:r>
         <w:br w:type="page"/>

</xml_diff>

<commit_message>
next evolution of spanish abstract. also slightly lighten abstract background color, center abstract heading
</commit_message>
<xml_diff>
--- a/inst/template/manuscript.docx
+++ b/inst/template/manuscript.docx
@@ -1308,11 +1308,7 @@
       </w:pPr>
       <w:r>
         <w:rPr/>
-        <w:t>ABSTRACT</w:t>
-      </w:r>
-      <w:r>
-        <w:rPr/>
-        <w:t>_ES</w:t>
+        <w:t>ABSTRACT_ES</w:t>
       </w:r>
     </w:p>
     <w:p>
@@ -1322,7 +1318,27 @@
       </w:pPr>
       <w:r>
         <w:rPr/>
-        <w:t>Holla: vamos a la plaja?</w:t>
+        <w:t>Objetivo: NOSOTROS LOS PUEBLOS DE LAS NACIONES UNIDAS DECIDIDOS a preservar a las generaciones venideras del flagelo de la guerra, que dos veces durante nuestra vida ha infligido a la humanidad sufrimientos indecibles, y a reafirmar la fe en los derechos fundamentales del hombre, en la dignidad y el valor de la persona humana, en la en la dignidad y el valor de la persona humana, en la igualdad de derechos de hombres y mujeres y de las naciones grandes y pequeñas, y a crear las condiciones la justicia y el respeto de las obligaciones derivadas de los tratados y de otras fuentes del derecho y promover el progreso social y elevar el nivel de vida dentro de un concepto más amplio de la libertad</w:t>
+      </w:r>
+    </w:p>
+    <w:p>
+      <w:pPr>
+        <w:pStyle w:val="Normal"/>
+        <w:rPr/>
+      </w:pPr>
+      <w:r>
+        <w:rPr/>
+        <w:t>Resultados: Y PARA ESTOS FINES a practicar la tolerancia y a convivir en paz unos con otros comoy a unir nuestras fuerzas para mantener la paz y la seguridad internacionales, para asegurar, mediante la aceptación de principios y la institución de métodos, que no se empleará la fuerza armada la fuerza armada, salvo en interés común, y a emplear los mecanismos internacionales para promover el progreso económico y social de todos los pueblos,</w:t>
+      </w:r>
+    </w:p>
+    <w:p>
+      <w:pPr>
+        <w:pStyle w:val="Normal"/>
+        <w:rPr/>
+      </w:pPr>
+      <w:r>
+        <w:rPr/>
+        <w:t>Concluyendo: HEMOS RESUELTO AUNAR NUESTROS ESFUERZOS PARA ALCANZAR ESTOS OBJETIVOS. En consecuencia, nuestros respectivos Gobiernos, por medio de representantes reunidos en la ciudad de San Francisco, que han exhibido sus plenos poderes reconocidos en buena y debida forma, han convenido en la presente Carta de las Naciones Unidas y por la presente establecen una organización internacional que se conocerá como las Naciones Unidas.</w:t>
       </w:r>
       <w:r>
         <w:br w:type="page"/>

</xml_diff>

<commit_message>
* abstracts can now be ommitted, adopt latex template and title page parsing codes to not display abstracts if not present. Alternatively, 'has_abstract' can be set to 'no' in meta.csv
</commit_message>
<xml_diff>
--- a/inst/template/manuscript.docx
+++ b/inst/template/manuscript.docx
@@ -1241,6 +1241,63 @@
           </w:p>
         </w:tc>
       </w:tr>
+      <w:tr>
+        <w:trPr/>
+        <w:tc>
+          <w:tcPr>
+            <w:tcW w:w="5101" w:type="dxa"/>
+            <w:tcBorders>
+              <w:left w:val="single" w:sz="4" w:space="0" w:color="000000"/>
+              <w:bottom w:val="single" w:sz="4" w:space="0" w:color="000000"/>
+            </w:tcBorders>
+          </w:tcPr>
+          <w:p>
+            <w:pPr>
+              <w:pStyle w:val="Rapportunderrubrik"/>
+              <w:spacing w:lineRule="auto" w:line="240" w:before="0" w:after="0"/>
+              <w:jc w:val="both"/>
+              <w:rPr>
+                <w:rFonts w:ascii="Open Sans" w:hAnsi="Open Sans" w:cs="Open Sans"/>
+                <w:color w:themeColor="dark1" w:val="000000"/>
+                <w:sz w:val="24"/>
+                <w:szCs w:val="24"/>
+                <w:lang w:val="en-GB"/>
+              </w:rPr>
+            </w:pPr>
+            <w:r>
+              <w:rPr>
+                <w:rFonts w:cs="Open Sans" w:ascii="Open Sans" w:hAnsi="Open Sans"/>
+                <w:color w:themeColor="dark1" w:val="000000"/>
+                <w:sz w:val="24"/>
+                <w:szCs w:val="24"/>
+                <w:lang w:val="en-GB"/>
+              </w:rPr>
+              <w:t>keywords_es</w:t>
+            </w:r>
+          </w:p>
+        </w:tc>
+        <w:tc>
+          <w:tcPr>
+            <w:tcW w:w="5102" w:type="dxa"/>
+            <w:tcBorders>
+              <w:left w:val="single" w:sz="4" w:space="0" w:color="000000"/>
+              <w:bottom w:val="single" w:sz="4" w:space="0" w:color="000000"/>
+              <w:right w:val="single" w:sz="4" w:space="0" w:color="000000"/>
+            </w:tcBorders>
+          </w:tcPr>
+          <w:p>
+            <w:pPr>
+              <w:pStyle w:val="Normal"/>
+              <w:spacing w:before="0" w:after="160"/>
+              <w:rPr/>
+            </w:pPr>
+            <w:r>
+              <w:rPr/>
+              <w:t>palabraclave1, palabraclave2, ….</w:t>
+            </w:r>
+          </w:p>
+        </w:tc>
+      </w:tr>
     </w:tbl>
     <w:p>
       <w:pPr>
@@ -1309,6 +1366,20 @@
       <w:r>
         <w:rPr/>
         <w:t>ABSTRACT_ES</w:t>
+      </w:r>
+    </w:p>
+    <w:p>
+      <w:pPr>
+        <w:pStyle w:val="Heading3"/>
+        <w:rPr/>
+      </w:pPr>
+      <w:r>
+        <w:rPr/>
+        <w:t xml:space="preserve">Spanish abstract example heading , first level 3 heading style after the level 2 ABSTRACT ES </w:t>
+      </w:r>
+      <w:r>
+        <w:rPr/>
+        <w:t>title</w:t>
       </w:r>
     </w:p>
     <w:p>
@@ -12539,6 +12610,19 @@
       <w:bCs/>
     </w:rPr>
   </w:style>
+  <w:style w:type="paragraph" w:styleId="PreformattedText">
+    <w:name w:val="Preformatted Text"/>
+    <w:basedOn w:val="Normal"/>
+    <w:qFormat/>
+    <w:pPr>
+      <w:spacing w:before="0" w:after="0"/>
+    </w:pPr>
+    <w:rPr>
+      <w:rFonts w:ascii="Liberation Mono" w:hAnsi="Liberation Mono" w:eastAsia="Liberation Mono" w:cs="Liberation Mono"/>
+      <w:sz w:val="20"/>
+      <w:szCs w:val="20"/>
+    </w:rPr>
+  </w:style>
   <w:style w:type="numbering" w:styleId="NoList" w:default="1">
     <w:name w:val="No List"/>
     <w:uiPriority w:val="99"/>

</xml_diff>

<commit_message>
make it possible to put pictures in abstract
</commit_message>
<xml_diff>
--- a/inst/template/manuscript.docx
+++ b/inst/template/manuscript.docx
@@ -1298,6 +1298,62 @@
           </w:p>
         </w:tc>
       </w:tr>
+      <w:tr>
+        <w:trPr/>
+        <w:tc>
+          <w:tcPr>
+            <w:tcW w:w="5101" w:type="dxa"/>
+            <w:tcBorders>
+              <w:left w:val="single" w:sz="4" w:space="0" w:color="000000"/>
+              <w:bottom w:val="single" w:sz="4" w:space="0" w:color="000000"/>
+            </w:tcBorders>
+          </w:tcPr>
+          <w:p>
+            <w:pPr>
+              <w:pStyle w:val="Rapportunderrubrik"/>
+              <w:spacing w:lineRule="auto" w:line="240" w:before="0" w:after="0"/>
+              <w:jc w:val="both"/>
+              <w:rPr>
+                <w:rFonts w:ascii="Open Sans" w:hAnsi="Open Sans" w:cs="Open Sans"/>
+                <w:color w:themeColor="dark1" w:val="000000"/>
+                <w:sz w:val="24"/>
+                <w:szCs w:val="24"/>
+                <w:lang w:val="en-GB"/>
+              </w:rPr>
+            </w:pPr>
+            <w:r>
+              <w:rPr>
+                <w:rFonts w:cs="Open Sans" w:ascii="Open Sans" w:hAnsi="Open Sans"/>
+                <w:color w:themeColor="dark1" w:val="000000"/>
+                <w:sz w:val="24"/>
+                <w:szCs w:val="24"/>
+                <w:lang w:val="en-GB"/>
+              </w:rPr>
+              <w:t>abstract_picture</w:t>
+            </w:r>
+          </w:p>
+        </w:tc>
+        <w:tc>
+          <w:tcPr>
+            <w:tcW w:w="5102" w:type="dxa"/>
+            <w:tcBorders>
+              <w:left w:val="single" w:sz="4" w:space="0" w:color="000000"/>
+              <w:bottom w:val="single" w:sz="4" w:space="0" w:color="000000"/>
+              <w:right w:val="single" w:sz="4" w:space="0" w:color="000000"/>
+            </w:tcBorders>
+          </w:tcPr>
+          <w:p>
+            <w:pPr>
+              <w:pStyle w:val="Normal"/>
+              <w:spacing w:before="0" w:after="160"/>
+              <w:rPr/>
+            </w:pPr>
+            <w:r>
+              <w:rPr/>
+            </w:r>
+          </w:p>
+        </w:tc>
+      </w:tr>
     </w:tbl>
     <w:p>
       <w:pPr>
@@ -1375,11 +1431,7 @@
       </w:pPr>
       <w:r>
         <w:rPr/>
-        <w:t xml:space="preserve">Spanish abstract example heading , first level 3 heading style after the level 2 ABSTRACT ES </w:t>
-      </w:r>
-      <w:r>
-        <w:rPr/>
-        <w:t>title</w:t>
+        <w:t>Spanish abstract example heading , first level 3 heading style after the level 2 ABSTRACT ES title</w:t>
       </w:r>
     </w:p>
     <w:p>

</xml_diff>